<commit_message>
Inyección de corrección en fase de diseño
Se corrigen las representaciones de las interfaces y nodos en el diagrama de arquitectura de software (patrón en capas)
</commit_message>
<xml_diff>
--- a/Diseño/Documento de arquitectura de software.docx
+++ b/Diseño/Documento de arquitectura de software.docx
@@ -1156,7 +1156,6 @@
         <w:tblCellMar>
           <w:top w:w="11" w:type="dxa"/>
           <w:left w:w="114" w:type="dxa"/>
-          <w:bottom w:w="0" w:type="dxa"/>
           <w:right w:w="61" w:type="dxa"/>
         </w:tblCellMar>
         <w:tblLook w:val="04A0" w:firstRow="1" w:lastRow="0" w:firstColumn="1" w:lastColumn="0" w:noHBand="0" w:noVBand="1"/>
@@ -1289,10 +1288,7 @@
               <w:jc w:val="left"/>
             </w:pPr>
             <w:r>
-              <w:t>Wílmer E. León</w:t>
-            </w:r>
-            <w:r>
-              <w:t xml:space="preserve"> </w:t>
+              <w:t xml:space="preserve">Wílmer E. León </w:t>
             </w:r>
           </w:p>
         </w:tc>
@@ -2039,10 +2035,7 @@
               <w:jc w:val="left"/>
             </w:pPr>
             <w:r>
-              <w:t>Wílmer E. León</w:t>
-            </w:r>
-            <w:r>
-              <w:t xml:space="preserve"> </w:t>
+              <w:t xml:space="preserve">Wílmer E. León </w:t>
             </w:r>
           </w:p>
         </w:tc>
@@ -2366,7 +2359,13 @@
     <w:sdt>
       <w:sdtPr>
         <w:rPr>
+          <w:rFonts w:ascii="Arial" w:eastAsia="Arial" w:hAnsi="Arial" w:cs="Arial"/>
+          <w:color w:val="000000"/>
+          <w:kern w:val="2"/>
+          <w:sz w:val="22"/>
+          <w:szCs w:val="24"/>
           <w:lang w:val="es-MX"/>
+          <w14:ligatures w14:val="standardContextual"/>
         </w:rPr>
         <w:id w:val="310530478"/>
         <w:docPartObj>
@@ -2376,14 +2375,8 @@
       </w:sdtPr>
       <w:sdtEndPr>
         <w:rPr>
-          <w:rFonts w:ascii="Arial" w:eastAsia="Arial" w:hAnsi="Arial" w:cs="Arial"/>
           <w:b/>
           <w:bCs/>
-          <w:color w:val="000000"/>
-          <w:kern w:val="2"/>
-          <w:sz w:val="22"/>
-          <w:szCs w:val="24"/>
-          <w14:ligatures w14:val="standardContextual"/>
         </w:rPr>
       </w:sdtEndPr>
       <w:sdtContent>
@@ -4676,8 +4669,6 @@
         <w:tblInd w:w="602" w:type="dxa"/>
         <w:tblCellMar>
           <w:top w:w="10" w:type="dxa"/>
-          <w:left w:w="0" w:type="dxa"/>
-          <w:bottom w:w="0" w:type="dxa"/>
           <w:right w:w="115" w:type="dxa"/>
         </w:tblCellMar>
         <w:tblLook w:val="04A0" w:firstRow="1" w:lastRow="0" w:firstColumn="1" w:lastColumn="0" w:noHBand="0" w:noVBand="1"/>
@@ -4944,13 +4935,7 @@
               <w:ind w:left="176" w:firstLine="0"/>
             </w:pPr>
             <w:r>
-              <w:t xml:space="preserve">   </w:t>
-            </w:r>
-            <w:r>
-              <w:t xml:space="preserve">10/09/2024 </w:t>
-            </w:r>
-            <w:r>
-              <w:t xml:space="preserve"> </w:t>
+              <w:t xml:space="preserve">   10/09/2024  </w:t>
             </w:r>
           </w:p>
         </w:tc>
@@ -5000,10 +4985,7 @@
               <w:jc w:val="left"/>
             </w:pPr>
             <w:r>
-              <w:t xml:space="preserve">     1.0</w:t>
-            </w:r>
-            <w:r>
-              <w:t xml:space="preserve"> </w:t>
+              <w:t xml:space="preserve">     1.0 </w:t>
             </w:r>
           </w:p>
         </w:tc>
@@ -5023,13 +5005,7 @@
               <w:ind w:firstLine="0"/>
             </w:pPr>
             <w:r>
-              <w:t xml:space="preserve">      </w:t>
-            </w:r>
-            <w:r>
-              <w:t xml:space="preserve">10/09/2024 </w:t>
-            </w:r>
-            <w:r>
-              <w:t xml:space="preserve"> </w:t>
+              <w:t xml:space="preserve">      10/09/2024  </w:t>
             </w:r>
           </w:p>
         </w:tc>
@@ -5099,10 +5075,7 @@
               <w:ind w:left="442" w:hanging="10"/>
             </w:pPr>
             <w:r>
-              <w:t>12/09/2024</w:t>
-            </w:r>
-            <w:r>
-              <w:t xml:space="preserve"> </w:t>
+              <w:t xml:space="preserve">12/09/2024 </w:t>
             </w:r>
           </w:p>
         </w:tc>
@@ -5446,7 +5419,6 @@
         <w:tblCellMar>
           <w:top w:w="68" w:type="dxa"/>
           <w:left w:w="58" w:type="dxa"/>
-          <w:bottom w:w="0" w:type="dxa"/>
           <w:right w:w="1" w:type="dxa"/>
         </w:tblCellMar>
         <w:tblLook w:val="04A0" w:firstRow="1" w:lastRow="0" w:firstColumn="1" w:lastColumn="0" w:noHBand="0" w:noVBand="1"/>
@@ -5837,25 +5809,10 @@
               <w:rPr>
                 <w:b/>
               </w:rPr>
-              <w:t xml:space="preserve"> (</w:t>
-            </w:r>
-            <w:r>
-              <w:rPr>
-                <w:b/>
-              </w:rPr>
-              <w:t>puntos de montaje</w:t>
-            </w:r>
-            <w:r>
-              <w:rPr>
-                <w:b/>
-              </w:rPr>
-              <w:t>):</w:t>
-            </w:r>
-            <w:r>
-              <w:t xml:space="preserve"> </w:t>
-            </w:r>
-            <w:r>
-              <w:t>P</w:t>
+              <w:t xml:space="preserve"> (puntos de montaje):</w:t>
+            </w:r>
+            <w:r>
+              <w:t xml:space="preserve"> P</w:t>
             </w:r>
             <w:r>
               <w:t>ermite que diferentes sistemas de archivos sean accesibles desde un único sistema</w:t>
@@ -6289,7 +6246,6 @@
         <w:tblCellMar>
           <w:top w:w="47" w:type="dxa"/>
           <w:left w:w="56" w:type="dxa"/>
-          <w:bottom w:w="0" w:type="dxa"/>
           <w:right w:w="5" w:type="dxa"/>
         </w:tblCellMar>
         <w:tblLook w:val="04A0" w:firstRow="1" w:lastRow="0" w:firstColumn="1" w:lastColumn="0" w:noHBand="0" w:noVBand="1"/>
@@ -6948,31 +6904,15 @@
                 <w:i/>
                 <w:iCs/>
               </w:rPr>
-              <w:t>load_</w:t>
-            </w:r>
-            <w:proofErr w:type="gramStart"/>
+              <w:t>load_executable</w:t>
+            </w:r>
+            <w:proofErr w:type="spellEnd"/>
             <w:r>
               <w:rPr>
                 <w:i/>
                 <w:iCs/>
               </w:rPr>
-              <w:t>executable</w:t>
-            </w:r>
-            <w:proofErr w:type="spellEnd"/>
-            <w:r>
-              <w:rPr>
-                <w:i/>
-                <w:iCs/>
-              </w:rPr>
-              <w:t>(</w:t>
-            </w:r>
-            <w:proofErr w:type="gramEnd"/>
-            <w:r>
-              <w:rPr>
-                <w:i/>
-                <w:iCs/>
-              </w:rPr>
-              <w:t>)</w:t>
+              <w:t>()</w:t>
             </w:r>
             <w:r>
               <w:t> de </w:t>
@@ -7113,7 +7053,6 @@
               <w:t> utiliza </w:t>
             </w:r>
             <w:proofErr w:type="spellStart"/>
-            <w:proofErr w:type="gramStart"/>
             <w:r>
               <w:rPr>
                 <w:i/>
@@ -7122,7 +7061,6 @@
               <w:t>os.system</w:t>
             </w:r>
             <w:proofErr w:type="spellEnd"/>
-            <w:proofErr w:type="gramEnd"/>
             <w:r>
               <w:rPr>
                 <w:i/>
@@ -7253,13 +7191,7 @@
               <w:jc w:val="left"/>
             </w:pPr>
             <w:r>
-              <w:t>G</w:t>
-            </w:r>
-            <w:r>
-              <w:t>arantiza adaptar tu diseño al tamaño de pantalla del dispositivo</w:t>
-            </w:r>
-            <w:r>
-              <w:t xml:space="preserve"> y escalamiento manual de las ventanas.</w:t>
+              <w:t>Garantiza adaptar tu diseño al tamaño de pantalla del dispositivo y escalamiento manual de las ventanas.</w:t>
             </w:r>
           </w:p>
         </w:tc>
@@ -8068,10 +8000,10 @@
         </w:rPr>
         <w:lastRenderedPageBreak/>
         <w:drawing>
-          <wp:inline distT="0" distB="0" distL="0" distR="0" wp14:anchorId="62DBE407" wp14:editId="55FC5D4F">
-            <wp:extent cx="5001792" cy="8925217"/>
-            <wp:effectExtent l="0" t="0" r="8890" b="0"/>
-            <wp:docPr id="108131274" name="Imagen 24"/>
+          <wp:inline distT="0" distB="0" distL="0" distR="0" wp14:anchorId="76107485" wp14:editId="2AA7F419">
+            <wp:extent cx="5220970" cy="8645525"/>
+            <wp:effectExtent l="0" t="0" r="0" b="3175"/>
+            <wp:docPr id="254548679" name="Imagen 15"/>
             <wp:cNvGraphicFramePr>
               <a:graphicFrameLocks xmlns:a="http://schemas.openxmlformats.org/drawingml/2006/main" noChangeAspect="1"/>
             </wp:cNvGraphicFramePr>
@@ -8079,7 +8011,7 @@
               <a:graphicData uri="http://schemas.openxmlformats.org/drawingml/2006/picture">
                 <pic:pic xmlns:pic="http://schemas.openxmlformats.org/drawingml/2006/picture">
                   <pic:nvPicPr>
-                    <pic:cNvPr id="0" name="Picture 9"/>
+                    <pic:cNvPr id="0" name="Picture 1"/>
                     <pic:cNvPicPr>
                       <a:picLocks noChangeAspect="1" noChangeArrowheads="1"/>
                     </pic:cNvPicPr>
@@ -8100,7 +8032,7 @@
                   <pic:spPr bwMode="auto">
                     <a:xfrm>
                       <a:off x="0" y="0"/>
-                      <a:ext cx="5058853" cy="9027037"/>
+                      <a:ext cx="5220970" cy="8645525"/>
                     </a:xfrm>
                     <a:prstGeom prst="rect">
                       <a:avLst/>
@@ -8119,6 +8051,311 @@
     </w:p>
     <w:p>
       <w:pPr>
+        <w:pStyle w:val="Ttulo3"/>
+        <w:ind w:left="0" w:firstLine="0"/>
+      </w:pPr>
+      <w:r>
+        <w:lastRenderedPageBreak/>
+        <w:t>Capa de Presentación</w:t>
+      </w:r>
+    </w:p>
+    <w:p>
+      <w:pPr>
+        <w:pStyle w:val="Prrafodelista"/>
+        <w:numPr>
+          <w:ilvl w:val="0"/>
+          <w:numId w:val="6"/>
+        </w:numPr>
+        <w:spacing w:after="172" w:line="259" w:lineRule="auto"/>
+        <w:ind w:right="671"/>
+      </w:pPr>
+      <w:r>
+        <w:t xml:space="preserve">Interfaz de Usuario: Interactúa con el usuario final y recibe entradas desde la </w:t>
+      </w:r>
+      <w:r>
+        <w:t>Láptop</w:t>
+      </w:r>
+      <w:r>
+        <w:t xml:space="preserve"> (Terminal de M</w:t>
+      </w:r>
+      <w:r>
+        <w:t>á</w:t>
+      </w:r>
+      <w:r>
+        <w:t>ster de Asistente de Producción).</w:t>
+      </w:r>
+    </w:p>
+    <w:p>
+      <w:pPr>
+        <w:pStyle w:val="Prrafodelista"/>
+        <w:numPr>
+          <w:ilvl w:val="0"/>
+          <w:numId w:val="6"/>
+        </w:numPr>
+        <w:spacing w:after="172" w:line="259" w:lineRule="auto"/>
+        <w:ind w:right="671"/>
+      </w:pPr>
+      <w:r>
+        <w:t>Controladores: Procesan las solicitudes del usuario y llaman a los servicios necesarios en la capa de Lógica de Negocio.</w:t>
+      </w:r>
+    </w:p>
+    <w:p>
+      <w:pPr>
+        <w:pStyle w:val="Ttulo3"/>
+      </w:pPr>
+      <w:r>
+        <w:t>Capa de Lógica de Negocio</w:t>
+      </w:r>
+    </w:p>
+    <w:p>
+      <w:pPr>
+        <w:pStyle w:val="Prrafodelista"/>
+        <w:numPr>
+          <w:ilvl w:val="0"/>
+          <w:numId w:val="7"/>
+        </w:numPr>
+        <w:spacing w:after="172" w:line="259" w:lineRule="auto"/>
+        <w:ind w:right="671"/>
+      </w:pPr>
+      <w:r>
+        <w:t>Servicios: Ejecutan la lógica de negocio y gestionan las operaciones relacionadas con la escaleta, celdas, zócalos y placas. También interactúan con la **PC Externa* para recibir solicitudes y enviar respuestas.</w:t>
+      </w:r>
+    </w:p>
+    <w:p>
+      <w:pPr>
+        <w:pStyle w:val="Prrafodelista"/>
+        <w:numPr>
+          <w:ilvl w:val="0"/>
+          <w:numId w:val="7"/>
+        </w:numPr>
+        <w:spacing w:after="172" w:line="259" w:lineRule="auto"/>
+        <w:ind w:right="671"/>
+      </w:pPr>
+      <w:r>
+        <w:t>Gestión de Escaleta, Gestión de Celdas y Zócalos, Gestión de Placas: Componentes específicos que manejan diferentes aspectos de la escaleta.</w:t>
+      </w:r>
+    </w:p>
+    <w:p>
+      <w:pPr>
+        <w:pStyle w:val="Ttulo3"/>
+      </w:pPr>
+      <w:r>
+        <w:t>Capa de Acceso a Datos</w:t>
+      </w:r>
+    </w:p>
+    <w:p>
+      <w:pPr>
+        <w:pStyle w:val="Prrafodelista"/>
+        <w:numPr>
+          <w:ilvl w:val="0"/>
+          <w:numId w:val="8"/>
+        </w:numPr>
+        <w:spacing w:after="172" w:line="259" w:lineRule="auto"/>
+        <w:ind w:right="671"/>
+      </w:pPr>
+      <w:r>
+        <w:t>Repositorios: Proveen métodos para acceder y manipular los datos almacenados en la base de datos.</w:t>
+      </w:r>
+    </w:p>
+    <w:p>
+      <w:pPr>
+        <w:pStyle w:val="Prrafodelista"/>
+        <w:numPr>
+          <w:ilvl w:val="0"/>
+          <w:numId w:val="8"/>
+        </w:numPr>
+        <w:spacing w:after="172" w:line="259" w:lineRule="auto"/>
+        <w:ind w:right="671"/>
+      </w:pPr>
+      <w:r>
+        <w:t>Gestión de Base de Dato</w:t>
+      </w:r>
+      <w:r>
+        <w:t>s</w:t>
+      </w:r>
+      <w:r>
+        <w:t>: Maneja las operaciones CRUD en la base de datos.</w:t>
+      </w:r>
+    </w:p>
+    <w:p>
+      <w:pPr>
+        <w:pStyle w:val="Ttulo3"/>
+      </w:pPr>
+      <w:r>
+        <w:t>Capa de Persistencia</w:t>
+      </w:r>
+    </w:p>
+    <w:p>
+      <w:pPr>
+        <w:pStyle w:val="Prrafodelista"/>
+        <w:numPr>
+          <w:ilvl w:val="0"/>
+          <w:numId w:val="9"/>
+        </w:numPr>
+        <w:spacing w:after="172" w:line="259" w:lineRule="auto"/>
+        <w:ind w:right="671"/>
+      </w:pPr>
+      <w:r>
+        <w:t>Base de Datos: Almacena de manera persistente los datos del sistema.</w:t>
+      </w:r>
+    </w:p>
+    <w:p>
+      <w:pPr>
+        <w:pStyle w:val="Prrafodelista"/>
+        <w:numPr>
+          <w:ilvl w:val="0"/>
+          <w:numId w:val="9"/>
+        </w:numPr>
+        <w:spacing w:after="172" w:line="259" w:lineRule="auto"/>
+        <w:ind w:right="671"/>
+      </w:pPr>
+      <w:r>
+        <w:t>Histórico: Almacena los datos históricos para su consulta y recuperación.</w:t>
+      </w:r>
+    </w:p>
+    <w:p>
+      <w:pPr>
+        <w:pStyle w:val="Ttulo3"/>
+      </w:pPr>
+      <w:r>
+        <w:t>Integración con Excel</w:t>
+      </w:r>
+    </w:p>
+    <w:p>
+      <w:pPr>
+        <w:pStyle w:val="Prrafodelista"/>
+        <w:numPr>
+          <w:ilvl w:val="0"/>
+          <w:numId w:val="10"/>
+        </w:numPr>
+        <w:spacing w:after="172" w:line="259" w:lineRule="auto"/>
+        <w:ind w:right="671"/>
+      </w:pPr>
+      <w:r>
+        <w:t>Exportación a Excel: Permite exportar los datos de la escaleta a un archivo Excel.</w:t>
+      </w:r>
+    </w:p>
+    <w:p>
+      <w:pPr>
+        <w:pStyle w:val="Prrafodelista"/>
+        <w:numPr>
+          <w:ilvl w:val="0"/>
+          <w:numId w:val="10"/>
+        </w:numPr>
+        <w:spacing w:after="172" w:line="259" w:lineRule="auto"/>
+        <w:ind w:right="671"/>
+      </w:pPr>
+      <w:r>
+        <w:t>Conexión con Maestro TX: Facilita la conexión con el sistema Maestro TX para la transmisión de datos.</w:t>
+      </w:r>
+    </w:p>
+    <w:p>
+      <w:pPr>
+        <w:pStyle w:val="Prrafodelista"/>
+        <w:numPr>
+          <w:ilvl w:val="0"/>
+          <w:numId w:val="10"/>
+        </w:numPr>
+        <w:spacing w:after="172" w:line="259" w:lineRule="auto"/>
+        <w:ind w:right="671"/>
+      </w:pPr>
+      <w:r>
+        <w:t>Hoja de Cálculo: Representa la hoja de cálculo de Excel donde se exportan los datos.</w:t>
+      </w:r>
+    </w:p>
+    <w:p>
+      <w:pPr>
+        <w:pStyle w:val="Ttulo3"/>
+      </w:pPr>
+      <w:r>
+        <w:t>Gestión de Imágenes</w:t>
+      </w:r>
+    </w:p>
+    <w:p>
+      <w:pPr>
+        <w:pStyle w:val="Prrafodelista"/>
+        <w:numPr>
+          <w:ilvl w:val="0"/>
+          <w:numId w:val="11"/>
+        </w:numPr>
+        <w:spacing w:after="172" w:line="259" w:lineRule="auto"/>
+        <w:ind w:right="671"/>
+      </w:pPr>
+      <w:r>
+        <w:t>Preproceso de Imágenes: Realiza el preprocesamiento de las imágenes antes de su captura.</w:t>
+      </w:r>
+    </w:p>
+    <w:p>
+      <w:pPr>
+        <w:pStyle w:val="Prrafodelista"/>
+        <w:numPr>
+          <w:ilvl w:val="0"/>
+          <w:numId w:val="11"/>
+        </w:numPr>
+        <w:spacing w:after="172" w:line="259" w:lineRule="auto"/>
+        <w:ind w:right="671"/>
+      </w:pPr>
+      <w:r>
+        <w:t>Captura de Imágenes: Captura las imágenes y las prepara para su almacenamiento.</w:t>
+      </w:r>
+    </w:p>
+    <w:p>
+      <w:pPr>
+        <w:spacing w:after="172" w:line="259" w:lineRule="auto"/>
+        <w:ind w:right="671" w:firstLine="0"/>
+      </w:pPr>
+    </w:p>
+    <w:p>
+      <w:pPr>
+        <w:spacing w:after="172" w:line="259" w:lineRule="auto"/>
+        <w:ind w:right="671" w:firstLine="0"/>
+      </w:pPr>
+      <w:r>
+        <w:rPr>
+          <w:rStyle w:val="Ttulo3Car"/>
+        </w:rPr>
+        <w:t>Nodos Externos</w:t>
+      </w:r>
+    </w:p>
+    <w:p>
+      <w:pPr>
+        <w:pStyle w:val="Prrafodelista"/>
+        <w:numPr>
+          <w:ilvl w:val="0"/>
+          <w:numId w:val="12"/>
+        </w:numPr>
+        <w:spacing w:after="172" w:line="259" w:lineRule="auto"/>
+        <w:ind w:right="671"/>
+      </w:pPr>
+      <w:r>
+        <w:t>Láptop</w:t>
+      </w:r>
+      <w:r>
+        <w:t>: Representa la terminal del asistente de producción, que interactúa con la Interfaz de Usuario y los Servicios.</w:t>
+      </w:r>
+    </w:p>
+    <w:p>
+      <w:pPr>
+        <w:pStyle w:val="Prrafodelista"/>
+        <w:numPr>
+          <w:ilvl w:val="0"/>
+          <w:numId w:val="12"/>
+        </w:numPr>
+        <w:spacing w:after="172" w:line="259" w:lineRule="auto"/>
+        <w:ind w:right="671"/>
+      </w:pPr>
+      <w:r>
+        <w:t>Terminal PC Máster GC: Incluye la terminal principal y la carpeta de imágenes.</w:t>
+      </w:r>
+    </w:p>
+    <w:p>
+      <w:pPr>
+        <w:spacing w:after="172" w:line="259" w:lineRule="auto"/>
+        <w:ind w:right="671"/>
+      </w:pPr>
+    </w:p>
+    <w:p>
+      <w:pPr>
         <w:pStyle w:val="Ttulo1"/>
         <w:ind w:left="-5"/>
       </w:pPr>
@@ -8199,13 +8436,7 @@
       </w:r>
       <w:proofErr w:type="spellEnd"/>
       <w:r>
-        <w:t xml:space="preserve"> de cada una de las terminales, lo que asegura un control adecuado sobre el acceso y la ejecución de </w:t>
-      </w:r>
-      <w:r>
-        <w:t>estos</w:t>
-      </w:r>
-      <w:r>
-        <w:t>.</w:t>
+        <w:t xml:space="preserve"> de cada una de las terminales, lo que asegura un control adecuado sobre el acceso y la ejecución de estos.</w:t>
       </w:r>
     </w:p>
     <w:p>
@@ -8224,10 +8455,7 @@
       </w:pPr>
       <w:bookmarkStart w:id="17" w:name="_Toc177074274"/>
       <w:r>
-        <w:t>A</w:t>
-      </w:r>
-      <w:r>
-        <w:t>tributos de calidad</w:t>
+        <w:t>Atributos de calidad</w:t>
       </w:r>
       <w:bookmarkEnd w:id="17"/>
     </w:p>
@@ -8429,13 +8657,7 @@
       </w:r>
       <w:proofErr w:type="spellEnd"/>
       <w:r>
-        <w:t xml:space="preserve">, se controla el acceso a estos ejecutables, asegurando que la información sensible esté protegida y que cada usuario solo pueda acceder a los datos necesarios para su función. Este enfoque se complementa con la autenticación JWT, </w:t>
-      </w:r>
-      <w:r>
-        <w:t>que,</w:t>
-      </w:r>
-      <w:r>
-        <w:t xml:space="preserve"> valida los privilegios de cada usuario, reforzando así la seguridad del sistema.</w:t>
+        <w:t>, se controla el acceso a estos ejecutables, asegurando que la información sensible esté protegida y que cada usuario solo pueda acceder a los datos necesarios para su función. Este enfoque se complementa con la autenticación JWT, que, valida los privilegios de cada usuario, reforzando así la seguridad del sistema.</w:t>
       </w:r>
     </w:p>
     <w:p>
@@ -8603,10 +8825,7 @@
       </w:r>
       <w:bookmarkStart w:id="22" w:name="_Toc177074279"/>
       <w:r>
-        <w:t xml:space="preserve">Diagrama de actividades: Proceso de </w:t>
-      </w:r>
-      <w:r>
-        <w:t>gestión de zócalos</w:t>
+        <w:t>Diagrama de actividades: Proceso de gestión de zócalos</w:t>
       </w:r>
       <w:bookmarkEnd w:id="22"/>
     </w:p>
@@ -9050,6 +9269,119 @@
     </w:lvl>
   </w:abstractNum>
   <w:abstractNum w:abstractNumId="2" w15:restartNumberingAfterBreak="0">
+    <w:nsid w:val="051F3473"/>
+    <w:multiLevelType w:val="hybridMultilevel"/>
+    <w:tmpl w:val="D16A899E"/>
+    <w:lvl w:ilvl="0" w:tplc="240A0001">
+      <w:start w:val="1"/>
+      <w:numFmt w:val="bullet"/>
+      <w:lvlText w:val=""/>
+      <w:lvlJc w:val="left"/>
+      <w:pPr>
+        <w:ind w:left="720" w:hanging="360"/>
+      </w:pPr>
+      <w:rPr>
+        <w:rFonts w:ascii="Symbol" w:hAnsi="Symbol" w:hint="default"/>
+      </w:rPr>
+    </w:lvl>
+    <w:lvl w:ilvl="1" w:tplc="240A0003" w:tentative="1">
+      <w:start w:val="1"/>
+      <w:numFmt w:val="bullet"/>
+      <w:lvlText w:val="o"/>
+      <w:lvlJc w:val="left"/>
+      <w:pPr>
+        <w:ind w:left="1440" w:hanging="360"/>
+      </w:pPr>
+      <w:rPr>
+        <w:rFonts w:ascii="Courier New" w:hAnsi="Courier New" w:cs="Courier New" w:hint="default"/>
+      </w:rPr>
+    </w:lvl>
+    <w:lvl w:ilvl="2" w:tplc="240A0005" w:tentative="1">
+      <w:start w:val="1"/>
+      <w:numFmt w:val="bullet"/>
+      <w:lvlText w:val=""/>
+      <w:lvlJc w:val="left"/>
+      <w:pPr>
+        <w:ind w:left="2160" w:hanging="360"/>
+      </w:pPr>
+      <w:rPr>
+        <w:rFonts w:ascii="Wingdings" w:hAnsi="Wingdings" w:hint="default"/>
+      </w:rPr>
+    </w:lvl>
+    <w:lvl w:ilvl="3" w:tplc="240A0001" w:tentative="1">
+      <w:start w:val="1"/>
+      <w:numFmt w:val="bullet"/>
+      <w:lvlText w:val=""/>
+      <w:lvlJc w:val="left"/>
+      <w:pPr>
+        <w:ind w:left="2880" w:hanging="360"/>
+      </w:pPr>
+      <w:rPr>
+        <w:rFonts w:ascii="Symbol" w:hAnsi="Symbol" w:hint="default"/>
+      </w:rPr>
+    </w:lvl>
+    <w:lvl w:ilvl="4" w:tplc="240A0003" w:tentative="1">
+      <w:start w:val="1"/>
+      <w:numFmt w:val="bullet"/>
+      <w:lvlText w:val="o"/>
+      <w:lvlJc w:val="left"/>
+      <w:pPr>
+        <w:ind w:left="3600" w:hanging="360"/>
+      </w:pPr>
+      <w:rPr>
+        <w:rFonts w:ascii="Courier New" w:hAnsi="Courier New" w:cs="Courier New" w:hint="default"/>
+      </w:rPr>
+    </w:lvl>
+    <w:lvl w:ilvl="5" w:tplc="240A0005" w:tentative="1">
+      <w:start w:val="1"/>
+      <w:numFmt w:val="bullet"/>
+      <w:lvlText w:val=""/>
+      <w:lvlJc w:val="left"/>
+      <w:pPr>
+        <w:ind w:left="4320" w:hanging="360"/>
+      </w:pPr>
+      <w:rPr>
+        <w:rFonts w:ascii="Wingdings" w:hAnsi="Wingdings" w:hint="default"/>
+      </w:rPr>
+    </w:lvl>
+    <w:lvl w:ilvl="6" w:tplc="240A0001" w:tentative="1">
+      <w:start w:val="1"/>
+      <w:numFmt w:val="bullet"/>
+      <w:lvlText w:val=""/>
+      <w:lvlJc w:val="left"/>
+      <w:pPr>
+        <w:ind w:left="5040" w:hanging="360"/>
+      </w:pPr>
+      <w:rPr>
+        <w:rFonts w:ascii="Symbol" w:hAnsi="Symbol" w:hint="default"/>
+      </w:rPr>
+    </w:lvl>
+    <w:lvl w:ilvl="7" w:tplc="240A0003" w:tentative="1">
+      <w:start w:val="1"/>
+      <w:numFmt w:val="bullet"/>
+      <w:lvlText w:val="o"/>
+      <w:lvlJc w:val="left"/>
+      <w:pPr>
+        <w:ind w:left="5760" w:hanging="360"/>
+      </w:pPr>
+      <w:rPr>
+        <w:rFonts w:ascii="Courier New" w:hAnsi="Courier New" w:cs="Courier New" w:hint="default"/>
+      </w:rPr>
+    </w:lvl>
+    <w:lvl w:ilvl="8" w:tplc="240A0005" w:tentative="1">
+      <w:start w:val="1"/>
+      <w:numFmt w:val="bullet"/>
+      <w:lvlText w:val=""/>
+      <w:lvlJc w:val="left"/>
+      <w:pPr>
+        <w:ind w:left="6480" w:hanging="360"/>
+      </w:pPr>
+      <w:rPr>
+        <w:rFonts w:ascii="Wingdings" w:hAnsi="Wingdings" w:hint="default"/>
+      </w:rPr>
+    </w:lvl>
+  </w:abstractNum>
+  <w:abstractNum w:abstractNumId="3" w15:restartNumberingAfterBreak="0">
     <w:nsid w:val="086A0490"/>
     <w:multiLevelType w:val="multilevel"/>
     <w:tmpl w:val="7480E734"/>
@@ -9198,7 +9530,233 @@
       </w:rPr>
     </w:lvl>
   </w:abstractNum>
-  <w:abstractNum w:abstractNumId="3" w15:restartNumberingAfterBreak="0">
+  <w:abstractNum w:abstractNumId="4" w15:restartNumberingAfterBreak="0">
+    <w:nsid w:val="18A81C2C"/>
+    <w:multiLevelType w:val="hybridMultilevel"/>
+    <w:tmpl w:val="F4AAC71C"/>
+    <w:lvl w:ilvl="0" w:tplc="240A0001">
+      <w:start w:val="1"/>
+      <w:numFmt w:val="bullet"/>
+      <w:lvlText w:val=""/>
+      <w:lvlJc w:val="left"/>
+      <w:pPr>
+        <w:ind w:left="720" w:hanging="360"/>
+      </w:pPr>
+      <w:rPr>
+        <w:rFonts w:ascii="Symbol" w:hAnsi="Symbol" w:hint="default"/>
+      </w:rPr>
+    </w:lvl>
+    <w:lvl w:ilvl="1" w:tplc="240A0003" w:tentative="1">
+      <w:start w:val="1"/>
+      <w:numFmt w:val="bullet"/>
+      <w:lvlText w:val="o"/>
+      <w:lvlJc w:val="left"/>
+      <w:pPr>
+        <w:ind w:left="1440" w:hanging="360"/>
+      </w:pPr>
+      <w:rPr>
+        <w:rFonts w:ascii="Courier New" w:hAnsi="Courier New" w:cs="Courier New" w:hint="default"/>
+      </w:rPr>
+    </w:lvl>
+    <w:lvl w:ilvl="2" w:tplc="240A0005" w:tentative="1">
+      <w:start w:val="1"/>
+      <w:numFmt w:val="bullet"/>
+      <w:lvlText w:val=""/>
+      <w:lvlJc w:val="left"/>
+      <w:pPr>
+        <w:ind w:left="2160" w:hanging="360"/>
+      </w:pPr>
+      <w:rPr>
+        <w:rFonts w:ascii="Wingdings" w:hAnsi="Wingdings" w:hint="default"/>
+      </w:rPr>
+    </w:lvl>
+    <w:lvl w:ilvl="3" w:tplc="240A0001" w:tentative="1">
+      <w:start w:val="1"/>
+      <w:numFmt w:val="bullet"/>
+      <w:lvlText w:val=""/>
+      <w:lvlJc w:val="left"/>
+      <w:pPr>
+        <w:ind w:left="2880" w:hanging="360"/>
+      </w:pPr>
+      <w:rPr>
+        <w:rFonts w:ascii="Symbol" w:hAnsi="Symbol" w:hint="default"/>
+      </w:rPr>
+    </w:lvl>
+    <w:lvl w:ilvl="4" w:tplc="240A0003" w:tentative="1">
+      <w:start w:val="1"/>
+      <w:numFmt w:val="bullet"/>
+      <w:lvlText w:val="o"/>
+      <w:lvlJc w:val="left"/>
+      <w:pPr>
+        <w:ind w:left="3600" w:hanging="360"/>
+      </w:pPr>
+      <w:rPr>
+        <w:rFonts w:ascii="Courier New" w:hAnsi="Courier New" w:cs="Courier New" w:hint="default"/>
+      </w:rPr>
+    </w:lvl>
+    <w:lvl w:ilvl="5" w:tplc="240A0005" w:tentative="1">
+      <w:start w:val="1"/>
+      <w:numFmt w:val="bullet"/>
+      <w:lvlText w:val=""/>
+      <w:lvlJc w:val="left"/>
+      <w:pPr>
+        <w:ind w:left="4320" w:hanging="360"/>
+      </w:pPr>
+      <w:rPr>
+        <w:rFonts w:ascii="Wingdings" w:hAnsi="Wingdings" w:hint="default"/>
+      </w:rPr>
+    </w:lvl>
+    <w:lvl w:ilvl="6" w:tplc="240A0001" w:tentative="1">
+      <w:start w:val="1"/>
+      <w:numFmt w:val="bullet"/>
+      <w:lvlText w:val=""/>
+      <w:lvlJc w:val="left"/>
+      <w:pPr>
+        <w:ind w:left="5040" w:hanging="360"/>
+      </w:pPr>
+      <w:rPr>
+        <w:rFonts w:ascii="Symbol" w:hAnsi="Symbol" w:hint="default"/>
+      </w:rPr>
+    </w:lvl>
+    <w:lvl w:ilvl="7" w:tplc="240A0003" w:tentative="1">
+      <w:start w:val="1"/>
+      <w:numFmt w:val="bullet"/>
+      <w:lvlText w:val="o"/>
+      <w:lvlJc w:val="left"/>
+      <w:pPr>
+        <w:ind w:left="5760" w:hanging="360"/>
+      </w:pPr>
+      <w:rPr>
+        <w:rFonts w:ascii="Courier New" w:hAnsi="Courier New" w:cs="Courier New" w:hint="default"/>
+      </w:rPr>
+    </w:lvl>
+    <w:lvl w:ilvl="8" w:tplc="240A0005" w:tentative="1">
+      <w:start w:val="1"/>
+      <w:numFmt w:val="bullet"/>
+      <w:lvlText w:val=""/>
+      <w:lvlJc w:val="left"/>
+      <w:pPr>
+        <w:ind w:left="6480" w:hanging="360"/>
+      </w:pPr>
+      <w:rPr>
+        <w:rFonts w:ascii="Wingdings" w:hAnsi="Wingdings" w:hint="default"/>
+      </w:rPr>
+    </w:lvl>
+  </w:abstractNum>
+  <w:abstractNum w:abstractNumId="5" w15:restartNumberingAfterBreak="0">
+    <w:nsid w:val="28AE629A"/>
+    <w:multiLevelType w:val="hybridMultilevel"/>
+    <w:tmpl w:val="E062A1E0"/>
+    <w:lvl w:ilvl="0" w:tplc="240A0001">
+      <w:start w:val="1"/>
+      <w:numFmt w:val="bullet"/>
+      <w:lvlText w:val=""/>
+      <w:lvlJc w:val="left"/>
+      <w:pPr>
+        <w:ind w:left="720" w:hanging="360"/>
+      </w:pPr>
+      <w:rPr>
+        <w:rFonts w:ascii="Symbol" w:hAnsi="Symbol" w:hint="default"/>
+      </w:rPr>
+    </w:lvl>
+    <w:lvl w:ilvl="1" w:tplc="240A0003" w:tentative="1">
+      <w:start w:val="1"/>
+      <w:numFmt w:val="bullet"/>
+      <w:lvlText w:val="o"/>
+      <w:lvlJc w:val="left"/>
+      <w:pPr>
+        <w:ind w:left="1440" w:hanging="360"/>
+      </w:pPr>
+      <w:rPr>
+        <w:rFonts w:ascii="Courier New" w:hAnsi="Courier New" w:cs="Courier New" w:hint="default"/>
+      </w:rPr>
+    </w:lvl>
+    <w:lvl w:ilvl="2" w:tplc="240A0005" w:tentative="1">
+      <w:start w:val="1"/>
+      <w:numFmt w:val="bullet"/>
+      <w:lvlText w:val=""/>
+      <w:lvlJc w:val="left"/>
+      <w:pPr>
+        <w:ind w:left="2160" w:hanging="360"/>
+      </w:pPr>
+      <w:rPr>
+        <w:rFonts w:ascii="Wingdings" w:hAnsi="Wingdings" w:hint="default"/>
+      </w:rPr>
+    </w:lvl>
+    <w:lvl w:ilvl="3" w:tplc="240A0001" w:tentative="1">
+      <w:start w:val="1"/>
+      <w:numFmt w:val="bullet"/>
+      <w:lvlText w:val=""/>
+      <w:lvlJc w:val="left"/>
+      <w:pPr>
+        <w:ind w:left="2880" w:hanging="360"/>
+      </w:pPr>
+      <w:rPr>
+        <w:rFonts w:ascii="Symbol" w:hAnsi="Symbol" w:hint="default"/>
+      </w:rPr>
+    </w:lvl>
+    <w:lvl w:ilvl="4" w:tplc="240A0003" w:tentative="1">
+      <w:start w:val="1"/>
+      <w:numFmt w:val="bullet"/>
+      <w:lvlText w:val="o"/>
+      <w:lvlJc w:val="left"/>
+      <w:pPr>
+        <w:ind w:left="3600" w:hanging="360"/>
+      </w:pPr>
+      <w:rPr>
+        <w:rFonts w:ascii="Courier New" w:hAnsi="Courier New" w:cs="Courier New" w:hint="default"/>
+      </w:rPr>
+    </w:lvl>
+    <w:lvl w:ilvl="5" w:tplc="240A0005" w:tentative="1">
+      <w:start w:val="1"/>
+      <w:numFmt w:val="bullet"/>
+      <w:lvlText w:val=""/>
+      <w:lvlJc w:val="left"/>
+      <w:pPr>
+        <w:ind w:left="4320" w:hanging="360"/>
+      </w:pPr>
+      <w:rPr>
+        <w:rFonts w:ascii="Wingdings" w:hAnsi="Wingdings" w:hint="default"/>
+      </w:rPr>
+    </w:lvl>
+    <w:lvl w:ilvl="6" w:tplc="240A0001" w:tentative="1">
+      <w:start w:val="1"/>
+      <w:numFmt w:val="bullet"/>
+      <w:lvlText w:val=""/>
+      <w:lvlJc w:val="left"/>
+      <w:pPr>
+        <w:ind w:left="5040" w:hanging="360"/>
+      </w:pPr>
+      <w:rPr>
+        <w:rFonts w:ascii="Symbol" w:hAnsi="Symbol" w:hint="default"/>
+      </w:rPr>
+    </w:lvl>
+    <w:lvl w:ilvl="7" w:tplc="240A0003" w:tentative="1">
+      <w:start w:val="1"/>
+      <w:numFmt w:val="bullet"/>
+      <w:lvlText w:val="o"/>
+      <w:lvlJc w:val="left"/>
+      <w:pPr>
+        <w:ind w:left="5760" w:hanging="360"/>
+      </w:pPr>
+      <w:rPr>
+        <w:rFonts w:ascii="Courier New" w:hAnsi="Courier New" w:cs="Courier New" w:hint="default"/>
+      </w:rPr>
+    </w:lvl>
+    <w:lvl w:ilvl="8" w:tplc="240A0005" w:tentative="1">
+      <w:start w:val="1"/>
+      <w:numFmt w:val="bullet"/>
+      <w:lvlText w:val=""/>
+      <w:lvlJc w:val="left"/>
+      <w:pPr>
+        <w:ind w:left="6480" w:hanging="360"/>
+      </w:pPr>
+      <w:rPr>
+        <w:rFonts w:ascii="Wingdings" w:hAnsi="Wingdings" w:hint="default"/>
+      </w:rPr>
+    </w:lvl>
+  </w:abstractNum>
+  <w:abstractNum w:abstractNumId="6" w15:restartNumberingAfterBreak="0">
     <w:nsid w:val="28F86854"/>
     <w:multiLevelType w:val="multilevel"/>
     <w:tmpl w:val="79AAD592"/>
@@ -9311,7 +9869,120 @@
       </w:pPr>
     </w:lvl>
   </w:abstractNum>
-  <w:abstractNum w:abstractNumId="4" w15:restartNumberingAfterBreak="0">
+  <w:abstractNum w:abstractNumId="7" w15:restartNumberingAfterBreak="0">
+    <w:nsid w:val="543F42CD"/>
+    <w:multiLevelType w:val="hybridMultilevel"/>
+    <w:tmpl w:val="EAA09E18"/>
+    <w:lvl w:ilvl="0" w:tplc="240A0001">
+      <w:start w:val="1"/>
+      <w:numFmt w:val="bullet"/>
+      <w:lvlText w:val=""/>
+      <w:lvlJc w:val="left"/>
+      <w:pPr>
+        <w:ind w:left="720" w:hanging="360"/>
+      </w:pPr>
+      <w:rPr>
+        <w:rFonts w:ascii="Symbol" w:hAnsi="Symbol" w:hint="default"/>
+      </w:rPr>
+    </w:lvl>
+    <w:lvl w:ilvl="1" w:tplc="240A0003" w:tentative="1">
+      <w:start w:val="1"/>
+      <w:numFmt w:val="bullet"/>
+      <w:lvlText w:val="o"/>
+      <w:lvlJc w:val="left"/>
+      <w:pPr>
+        <w:ind w:left="1440" w:hanging="360"/>
+      </w:pPr>
+      <w:rPr>
+        <w:rFonts w:ascii="Courier New" w:hAnsi="Courier New" w:cs="Courier New" w:hint="default"/>
+      </w:rPr>
+    </w:lvl>
+    <w:lvl w:ilvl="2" w:tplc="240A0005" w:tentative="1">
+      <w:start w:val="1"/>
+      <w:numFmt w:val="bullet"/>
+      <w:lvlText w:val=""/>
+      <w:lvlJc w:val="left"/>
+      <w:pPr>
+        <w:ind w:left="2160" w:hanging="360"/>
+      </w:pPr>
+      <w:rPr>
+        <w:rFonts w:ascii="Wingdings" w:hAnsi="Wingdings" w:hint="default"/>
+      </w:rPr>
+    </w:lvl>
+    <w:lvl w:ilvl="3" w:tplc="240A0001" w:tentative="1">
+      <w:start w:val="1"/>
+      <w:numFmt w:val="bullet"/>
+      <w:lvlText w:val=""/>
+      <w:lvlJc w:val="left"/>
+      <w:pPr>
+        <w:ind w:left="2880" w:hanging="360"/>
+      </w:pPr>
+      <w:rPr>
+        <w:rFonts w:ascii="Symbol" w:hAnsi="Symbol" w:hint="default"/>
+      </w:rPr>
+    </w:lvl>
+    <w:lvl w:ilvl="4" w:tplc="240A0003" w:tentative="1">
+      <w:start w:val="1"/>
+      <w:numFmt w:val="bullet"/>
+      <w:lvlText w:val="o"/>
+      <w:lvlJc w:val="left"/>
+      <w:pPr>
+        <w:ind w:left="3600" w:hanging="360"/>
+      </w:pPr>
+      <w:rPr>
+        <w:rFonts w:ascii="Courier New" w:hAnsi="Courier New" w:cs="Courier New" w:hint="default"/>
+      </w:rPr>
+    </w:lvl>
+    <w:lvl w:ilvl="5" w:tplc="240A0005" w:tentative="1">
+      <w:start w:val="1"/>
+      <w:numFmt w:val="bullet"/>
+      <w:lvlText w:val=""/>
+      <w:lvlJc w:val="left"/>
+      <w:pPr>
+        <w:ind w:left="4320" w:hanging="360"/>
+      </w:pPr>
+      <w:rPr>
+        <w:rFonts w:ascii="Wingdings" w:hAnsi="Wingdings" w:hint="default"/>
+      </w:rPr>
+    </w:lvl>
+    <w:lvl w:ilvl="6" w:tplc="240A0001" w:tentative="1">
+      <w:start w:val="1"/>
+      <w:numFmt w:val="bullet"/>
+      <w:lvlText w:val=""/>
+      <w:lvlJc w:val="left"/>
+      <w:pPr>
+        <w:ind w:left="5040" w:hanging="360"/>
+      </w:pPr>
+      <w:rPr>
+        <w:rFonts w:ascii="Symbol" w:hAnsi="Symbol" w:hint="default"/>
+      </w:rPr>
+    </w:lvl>
+    <w:lvl w:ilvl="7" w:tplc="240A0003" w:tentative="1">
+      <w:start w:val="1"/>
+      <w:numFmt w:val="bullet"/>
+      <w:lvlText w:val="o"/>
+      <w:lvlJc w:val="left"/>
+      <w:pPr>
+        <w:ind w:left="5760" w:hanging="360"/>
+      </w:pPr>
+      <w:rPr>
+        <w:rFonts w:ascii="Courier New" w:hAnsi="Courier New" w:cs="Courier New" w:hint="default"/>
+      </w:rPr>
+    </w:lvl>
+    <w:lvl w:ilvl="8" w:tplc="240A0005" w:tentative="1">
+      <w:start w:val="1"/>
+      <w:numFmt w:val="bullet"/>
+      <w:lvlText w:val=""/>
+      <w:lvlJc w:val="left"/>
+      <w:pPr>
+        <w:ind w:left="6480" w:hanging="360"/>
+      </w:pPr>
+      <w:rPr>
+        <w:rFonts w:ascii="Wingdings" w:hAnsi="Wingdings" w:hint="default"/>
+      </w:rPr>
+    </w:lvl>
+  </w:abstractNum>
+  <w:abstractNum w:abstractNumId="8" w15:restartNumberingAfterBreak="0">
     <w:nsid w:val="65082310"/>
     <w:multiLevelType w:val="hybridMultilevel"/>
     <w:tmpl w:val="BD8C25B8"/>
@@ -9523,8 +10194,347 @@
       </w:rPr>
     </w:lvl>
   </w:abstractNum>
+  <w:abstractNum w:abstractNumId="9" w15:restartNumberingAfterBreak="0">
+    <w:nsid w:val="69744FE0"/>
+    <w:multiLevelType w:val="hybridMultilevel"/>
+    <w:tmpl w:val="01BC09AA"/>
+    <w:lvl w:ilvl="0" w:tplc="240A0001">
+      <w:start w:val="1"/>
+      <w:numFmt w:val="bullet"/>
+      <w:lvlText w:val=""/>
+      <w:lvlJc w:val="left"/>
+      <w:pPr>
+        <w:ind w:left="720" w:hanging="360"/>
+      </w:pPr>
+      <w:rPr>
+        <w:rFonts w:ascii="Symbol" w:hAnsi="Symbol" w:hint="default"/>
+      </w:rPr>
+    </w:lvl>
+    <w:lvl w:ilvl="1" w:tplc="240A0003" w:tentative="1">
+      <w:start w:val="1"/>
+      <w:numFmt w:val="bullet"/>
+      <w:lvlText w:val="o"/>
+      <w:lvlJc w:val="left"/>
+      <w:pPr>
+        <w:ind w:left="1440" w:hanging="360"/>
+      </w:pPr>
+      <w:rPr>
+        <w:rFonts w:ascii="Courier New" w:hAnsi="Courier New" w:cs="Courier New" w:hint="default"/>
+      </w:rPr>
+    </w:lvl>
+    <w:lvl w:ilvl="2" w:tplc="240A0005" w:tentative="1">
+      <w:start w:val="1"/>
+      <w:numFmt w:val="bullet"/>
+      <w:lvlText w:val=""/>
+      <w:lvlJc w:val="left"/>
+      <w:pPr>
+        <w:ind w:left="2160" w:hanging="360"/>
+      </w:pPr>
+      <w:rPr>
+        <w:rFonts w:ascii="Wingdings" w:hAnsi="Wingdings" w:hint="default"/>
+      </w:rPr>
+    </w:lvl>
+    <w:lvl w:ilvl="3" w:tplc="240A0001" w:tentative="1">
+      <w:start w:val="1"/>
+      <w:numFmt w:val="bullet"/>
+      <w:lvlText w:val=""/>
+      <w:lvlJc w:val="left"/>
+      <w:pPr>
+        <w:ind w:left="2880" w:hanging="360"/>
+      </w:pPr>
+      <w:rPr>
+        <w:rFonts w:ascii="Symbol" w:hAnsi="Symbol" w:hint="default"/>
+      </w:rPr>
+    </w:lvl>
+    <w:lvl w:ilvl="4" w:tplc="240A0003" w:tentative="1">
+      <w:start w:val="1"/>
+      <w:numFmt w:val="bullet"/>
+      <w:lvlText w:val="o"/>
+      <w:lvlJc w:val="left"/>
+      <w:pPr>
+        <w:ind w:left="3600" w:hanging="360"/>
+      </w:pPr>
+      <w:rPr>
+        <w:rFonts w:ascii="Courier New" w:hAnsi="Courier New" w:cs="Courier New" w:hint="default"/>
+      </w:rPr>
+    </w:lvl>
+    <w:lvl w:ilvl="5" w:tplc="240A0005" w:tentative="1">
+      <w:start w:val="1"/>
+      <w:numFmt w:val="bullet"/>
+      <w:lvlText w:val=""/>
+      <w:lvlJc w:val="left"/>
+      <w:pPr>
+        <w:ind w:left="4320" w:hanging="360"/>
+      </w:pPr>
+      <w:rPr>
+        <w:rFonts w:ascii="Wingdings" w:hAnsi="Wingdings" w:hint="default"/>
+      </w:rPr>
+    </w:lvl>
+    <w:lvl w:ilvl="6" w:tplc="240A0001" w:tentative="1">
+      <w:start w:val="1"/>
+      <w:numFmt w:val="bullet"/>
+      <w:lvlText w:val=""/>
+      <w:lvlJc w:val="left"/>
+      <w:pPr>
+        <w:ind w:left="5040" w:hanging="360"/>
+      </w:pPr>
+      <w:rPr>
+        <w:rFonts w:ascii="Symbol" w:hAnsi="Symbol" w:hint="default"/>
+      </w:rPr>
+    </w:lvl>
+    <w:lvl w:ilvl="7" w:tplc="240A0003" w:tentative="1">
+      <w:start w:val="1"/>
+      <w:numFmt w:val="bullet"/>
+      <w:lvlText w:val="o"/>
+      <w:lvlJc w:val="left"/>
+      <w:pPr>
+        <w:ind w:left="5760" w:hanging="360"/>
+      </w:pPr>
+      <w:rPr>
+        <w:rFonts w:ascii="Courier New" w:hAnsi="Courier New" w:cs="Courier New" w:hint="default"/>
+      </w:rPr>
+    </w:lvl>
+    <w:lvl w:ilvl="8" w:tplc="240A0005" w:tentative="1">
+      <w:start w:val="1"/>
+      <w:numFmt w:val="bullet"/>
+      <w:lvlText w:val=""/>
+      <w:lvlJc w:val="left"/>
+      <w:pPr>
+        <w:ind w:left="6480" w:hanging="360"/>
+      </w:pPr>
+      <w:rPr>
+        <w:rFonts w:ascii="Wingdings" w:hAnsi="Wingdings" w:hint="default"/>
+      </w:rPr>
+    </w:lvl>
+  </w:abstractNum>
+  <w:abstractNum w:abstractNumId="10" w15:restartNumberingAfterBreak="0">
+    <w:nsid w:val="72031FA3"/>
+    <w:multiLevelType w:val="hybridMultilevel"/>
+    <w:tmpl w:val="D7BA8F44"/>
+    <w:lvl w:ilvl="0" w:tplc="240A0001">
+      <w:start w:val="1"/>
+      <w:numFmt w:val="bullet"/>
+      <w:lvlText w:val=""/>
+      <w:lvlJc w:val="left"/>
+      <w:pPr>
+        <w:ind w:left="782" w:hanging="360"/>
+      </w:pPr>
+      <w:rPr>
+        <w:rFonts w:ascii="Symbol" w:hAnsi="Symbol" w:hint="default"/>
+      </w:rPr>
+    </w:lvl>
+    <w:lvl w:ilvl="1" w:tplc="240A0003" w:tentative="1">
+      <w:start w:val="1"/>
+      <w:numFmt w:val="bullet"/>
+      <w:lvlText w:val="o"/>
+      <w:lvlJc w:val="left"/>
+      <w:pPr>
+        <w:ind w:left="1502" w:hanging="360"/>
+      </w:pPr>
+      <w:rPr>
+        <w:rFonts w:ascii="Courier New" w:hAnsi="Courier New" w:cs="Courier New" w:hint="default"/>
+      </w:rPr>
+    </w:lvl>
+    <w:lvl w:ilvl="2" w:tplc="240A0005" w:tentative="1">
+      <w:start w:val="1"/>
+      <w:numFmt w:val="bullet"/>
+      <w:lvlText w:val=""/>
+      <w:lvlJc w:val="left"/>
+      <w:pPr>
+        <w:ind w:left="2222" w:hanging="360"/>
+      </w:pPr>
+      <w:rPr>
+        <w:rFonts w:ascii="Wingdings" w:hAnsi="Wingdings" w:hint="default"/>
+      </w:rPr>
+    </w:lvl>
+    <w:lvl w:ilvl="3" w:tplc="240A0001" w:tentative="1">
+      <w:start w:val="1"/>
+      <w:numFmt w:val="bullet"/>
+      <w:lvlText w:val=""/>
+      <w:lvlJc w:val="left"/>
+      <w:pPr>
+        <w:ind w:left="2942" w:hanging="360"/>
+      </w:pPr>
+      <w:rPr>
+        <w:rFonts w:ascii="Symbol" w:hAnsi="Symbol" w:hint="default"/>
+      </w:rPr>
+    </w:lvl>
+    <w:lvl w:ilvl="4" w:tplc="240A0003" w:tentative="1">
+      <w:start w:val="1"/>
+      <w:numFmt w:val="bullet"/>
+      <w:lvlText w:val="o"/>
+      <w:lvlJc w:val="left"/>
+      <w:pPr>
+        <w:ind w:left="3662" w:hanging="360"/>
+      </w:pPr>
+      <w:rPr>
+        <w:rFonts w:ascii="Courier New" w:hAnsi="Courier New" w:cs="Courier New" w:hint="default"/>
+      </w:rPr>
+    </w:lvl>
+    <w:lvl w:ilvl="5" w:tplc="240A0005" w:tentative="1">
+      <w:start w:val="1"/>
+      <w:numFmt w:val="bullet"/>
+      <w:lvlText w:val=""/>
+      <w:lvlJc w:val="left"/>
+      <w:pPr>
+        <w:ind w:left="4382" w:hanging="360"/>
+      </w:pPr>
+      <w:rPr>
+        <w:rFonts w:ascii="Wingdings" w:hAnsi="Wingdings" w:hint="default"/>
+      </w:rPr>
+    </w:lvl>
+    <w:lvl w:ilvl="6" w:tplc="240A0001" w:tentative="1">
+      <w:start w:val="1"/>
+      <w:numFmt w:val="bullet"/>
+      <w:lvlText w:val=""/>
+      <w:lvlJc w:val="left"/>
+      <w:pPr>
+        <w:ind w:left="5102" w:hanging="360"/>
+      </w:pPr>
+      <w:rPr>
+        <w:rFonts w:ascii="Symbol" w:hAnsi="Symbol" w:hint="default"/>
+      </w:rPr>
+    </w:lvl>
+    <w:lvl w:ilvl="7" w:tplc="240A0003" w:tentative="1">
+      <w:start w:val="1"/>
+      <w:numFmt w:val="bullet"/>
+      <w:lvlText w:val="o"/>
+      <w:lvlJc w:val="left"/>
+      <w:pPr>
+        <w:ind w:left="5822" w:hanging="360"/>
+      </w:pPr>
+      <w:rPr>
+        <w:rFonts w:ascii="Courier New" w:hAnsi="Courier New" w:cs="Courier New" w:hint="default"/>
+      </w:rPr>
+    </w:lvl>
+    <w:lvl w:ilvl="8" w:tplc="240A0005" w:tentative="1">
+      <w:start w:val="1"/>
+      <w:numFmt w:val="bullet"/>
+      <w:lvlText w:val=""/>
+      <w:lvlJc w:val="left"/>
+      <w:pPr>
+        <w:ind w:left="6542" w:hanging="360"/>
+      </w:pPr>
+      <w:rPr>
+        <w:rFonts w:ascii="Wingdings" w:hAnsi="Wingdings" w:hint="default"/>
+      </w:rPr>
+    </w:lvl>
+  </w:abstractNum>
+  <w:abstractNum w:abstractNumId="11" w15:restartNumberingAfterBreak="0">
+    <w:nsid w:val="78675C95"/>
+    <w:multiLevelType w:val="hybridMultilevel"/>
+    <w:tmpl w:val="6302A4AA"/>
+    <w:lvl w:ilvl="0" w:tplc="240A0001">
+      <w:start w:val="1"/>
+      <w:numFmt w:val="bullet"/>
+      <w:lvlText w:val=""/>
+      <w:lvlJc w:val="left"/>
+      <w:pPr>
+        <w:ind w:left="720" w:hanging="360"/>
+      </w:pPr>
+      <w:rPr>
+        <w:rFonts w:ascii="Symbol" w:hAnsi="Symbol" w:hint="default"/>
+      </w:rPr>
+    </w:lvl>
+    <w:lvl w:ilvl="1" w:tplc="240A0003" w:tentative="1">
+      <w:start w:val="1"/>
+      <w:numFmt w:val="bullet"/>
+      <w:lvlText w:val="o"/>
+      <w:lvlJc w:val="left"/>
+      <w:pPr>
+        <w:ind w:left="1440" w:hanging="360"/>
+      </w:pPr>
+      <w:rPr>
+        <w:rFonts w:ascii="Courier New" w:hAnsi="Courier New" w:cs="Courier New" w:hint="default"/>
+      </w:rPr>
+    </w:lvl>
+    <w:lvl w:ilvl="2" w:tplc="240A0005" w:tentative="1">
+      <w:start w:val="1"/>
+      <w:numFmt w:val="bullet"/>
+      <w:lvlText w:val=""/>
+      <w:lvlJc w:val="left"/>
+      <w:pPr>
+        <w:ind w:left="2160" w:hanging="360"/>
+      </w:pPr>
+      <w:rPr>
+        <w:rFonts w:ascii="Wingdings" w:hAnsi="Wingdings" w:hint="default"/>
+      </w:rPr>
+    </w:lvl>
+    <w:lvl w:ilvl="3" w:tplc="240A0001" w:tentative="1">
+      <w:start w:val="1"/>
+      <w:numFmt w:val="bullet"/>
+      <w:lvlText w:val=""/>
+      <w:lvlJc w:val="left"/>
+      <w:pPr>
+        <w:ind w:left="2880" w:hanging="360"/>
+      </w:pPr>
+      <w:rPr>
+        <w:rFonts w:ascii="Symbol" w:hAnsi="Symbol" w:hint="default"/>
+      </w:rPr>
+    </w:lvl>
+    <w:lvl w:ilvl="4" w:tplc="240A0003" w:tentative="1">
+      <w:start w:val="1"/>
+      <w:numFmt w:val="bullet"/>
+      <w:lvlText w:val="o"/>
+      <w:lvlJc w:val="left"/>
+      <w:pPr>
+        <w:ind w:left="3600" w:hanging="360"/>
+      </w:pPr>
+      <w:rPr>
+        <w:rFonts w:ascii="Courier New" w:hAnsi="Courier New" w:cs="Courier New" w:hint="default"/>
+      </w:rPr>
+    </w:lvl>
+    <w:lvl w:ilvl="5" w:tplc="240A0005" w:tentative="1">
+      <w:start w:val="1"/>
+      <w:numFmt w:val="bullet"/>
+      <w:lvlText w:val=""/>
+      <w:lvlJc w:val="left"/>
+      <w:pPr>
+        <w:ind w:left="4320" w:hanging="360"/>
+      </w:pPr>
+      <w:rPr>
+        <w:rFonts w:ascii="Wingdings" w:hAnsi="Wingdings" w:hint="default"/>
+      </w:rPr>
+    </w:lvl>
+    <w:lvl w:ilvl="6" w:tplc="240A0001" w:tentative="1">
+      <w:start w:val="1"/>
+      <w:numFmt w:val="bullet"/>
+      <w:lvlText w:val=""/>
+      <w:lvlJc w:val="left"/>
+      <w:pPr>
+        <w:ind w:left="5040" w:hanging="360"/>
+      </w:pPr>
+      <w:rPr>
+        <w:rFonts w:ascii="Symbol" w:hAnsi="Symbol" w:hint="default"/>
+      </w:rPr>
+    </w:lvl>
+    <w:lvl w:ilvl="7" w:tplc="240A0003" w:tentative="1">
+      <w:start w:val="1"/>
+      <w:numFmt w:val="bullet"/>
+      <w:lvlText w:val="o"/>
+      <w:lvlJc w:val="left"/>
+      <w:pPr>
+        <w:ind w:left="5760" w:hanging="360"/>
+      </w:pPr>
+      <w:rPr>
+        <w:rFonts w:ascii="Courier New" w:hAnsi="Courier New" w:cs="Courier New" w:hint="default"/>
+      </w:rPr>
+    </w:lvl>
+    <w:lvl w:ilvl="8" w:tplc="240A0005" w:tentative="1">
+      <w:start w:val="1"/>
+      <w:numFmt w:val="bullet"/>
+      <w:lvlText w:val=""/>
+      <w:lvlJc w:val="left"/>
+      <w:pPr>
+        <w:ind w:left="6480" w:hanging="360"/>
+      </w:pPr>
+      <w:rPr>
+        <w:rFonts w:ascii="Wingdings" w:hAnsi="Wingdings" w:hint="default"/>
+      </w:rPr>
+    </w:lvl>
+  </w:abstractNum>
   <w:num w:numId="1" w16cid:durableId="564681007">
-    <w:abstractNumId w:val="4"/>
+    <w:abstractNumId w:val="8"/>
   </w:num>
   <w:num w:numId="2" w16cid:durableId="1891964484">
     <w:abstractNumId w:val="1"/>
@@ -9533,10 +10543,31 @@
     <w:abstractNumId w:val="0"/>
   </w:num>
   <w:num w:numId="4" w16cid:durableId="1040784790">
-    <w:abstractNumId w:val="2"/>
+    <w:abstractNumId w:val="3"/>
   </w:num>
   <w:num w:numId="5" w16cid:durableId="2135705677">
-    <w:abstractNumId w:val="3"/>
+    <w:abstractNumId w:val="6"/>
+  </w:num>
+  <w:num w:numId="6" w16cid:durableId="1058089266">
+    <w:abstractNumId w:val="4"/>
+  </w:num>
+  <w:num w:numId="7" w16cid:durableId="1294408636">
+    <w:abstractNumId w:val="5"/>
+  </w:num>
+  <w:num w:numId="8" w16cid:durableId="1322540311">
+    <w:abstractNumId w:val="11"/>
+  </w:num>
+  <w:num w:numId="9" w16cid:durableId="1986012201">
+    <w:abstractNumId w:val="10"/>
+  </w:num>
+  <w:num w:numId="10" w16cid:durableId="1459570544">
+    <w:abstractNumId w:val="9"/>
+  </w:num>
+  <w:num w:numId="11" w16cid:durableId="1610627531">
+    <w:abstractNumId w:val="7"/>
+  </w:num>
+  <w:num w:numId="12" w16cid:durableId="710374701">
+    <w:abstractNumId w:val="2"/>
   </w:num>
 </w:numbering>
 </file>
@@ -10060,6 +11091,7 @@
   <w:style w:type="character" w:default="1" w:styleId="Fuentedeprrafopredeter">
     <w:name w:val="Default Paragraph Font"/>
     <w:uiPriority w:val="1"/>
+    <w:semiHidden/>
     <w:unhideWhenUsed/>
   </w:style>
   <w:style w:type="table" w:default="1" w:styleId="Tablanormal">

</xml_diff>

<commit_message>
Aportes a la fase de Diseño
Montaje de tres primeros casos de uso del documento de Especificación de realización de casos de uso
</commit_message>
<xml_diff>
--- a/Diseño/Documento de arquitectura de software.docx
+++ b/Diseño/Documento de arquitectura de software.docx
@@ -4751,29 +4751,13 @@
               <w:ind w:left="-115" w:firstLine="0"/>
               <w:jc w:val="left"/>
             </w:pPr>
-            <w:proofErr w:type="spellStart"/>
             <w:r>
               <w:rPr>
                 <w:b/>
                 <w:color w:val="FFFFFF"/>
               </w:rPr>
-              <w:t>F</w:t>
-            </w:r>
-            <w:r>
-              <w:rPr>
-                <w:b/>
-                <w:color w:val="FFFFFF"/>
-              </w:rPr>
-              <w:t>F</w:t>
-            </w:r>
-            <w:r>
-              <w:rPr>
-                <w:b/>
-                <w:color w:val="FFFFFF"/>
-              </w:rPr>
-              <w:t>echa</w:t>
-            </w:r>
-            <w:proofErr w:type="spellEnd"/>
+              <w:t xml:space="preserve">    Fecha</w:t>
+            </w:r>
             <w:r>
               <w:rPr>
                 <w:b/>
@@ -5156,9 +5140,9 @@
           <w:noProof/>
         </w:rPr>
         <w:drawing>
-          <wp:inline distT="0" distB="0" distL="0" distR="0" wp14:anchorId="0DCDB210" wp14:editId="596B9D17">
-            <wp:extent cx="2322464" cy="4110274"/>
-            <wp:effectExtent l="0" t="0" r="1905" b="5080"/>
+          <wp:inline distT="0" distB="0" distL="0" distR="0" wp14:anchorId="0DCDB210" wp14:editId="01263114">
+            <wp:extent cx="3765884" cy="6664825"/>
+            <wp:effectExtent l="0" t="0" r="6350" b="3175"/>
             <wp:docPr id="1748437530" name="Imagen 22"/>
             <wp:cNvGraphicFramePr>
               <a:graphicFrameLocks xmlns:a="http://schemas.openxmlformats.org/drawingml/2006/main" noChangeAspect="1"/>
@@ -5188,7 +5172,7 @@
                   <pic:spPr bwMode="auto">
                     <a:xfrm>
                       <a:off x="0" y="0"/>
-                      <a:ext cx="2351574" cy="4161792"/>
+                      <a:ext cx="3838053" cy="6792550"/>
                     </a:xfrm>
                     <a:prstGeom prst="rect">
                       <a:avLst/>
@@ -5226,6 +5210,7 @@
       </w:pPr>
       <w:bookmarkStart w:id="6" w:name="_Toc177074263"/>
       <w:r>
+        <w:lastRenderedPageBreak/>
         <w:t>2. Macro</w:t>
       </w:r>
       <w:r>
@@ -5371,12 +5356,6 @@
         <w:t xml:space="preserve"> Módulos que gestionan la persistencia y recuperación de datos.</w:t>
       </w:r>
     </w:p>
-    <w:p/>
-    <w:p/>
-    <w:p/>
-    <w:p/>
-    <w:p/>
-    <w:p/>
     <w:p/>
     <w:p>
       <w:pPr>
@@ -6159,75 +6138,6 @@
         <w:spacing w:after="0" w:line="259" w:lineRule="auto"/>
         <w:ind w:firstLine="0"/>
       </w:pPr>
-      <w:r>
-        <w:t xml:space="preserve"> </w:t>
-      </w:r>
-    </w:p>
-    <w:p>
-      <w:pPr>
-        <w:spacing w:after="0" w:line="259" w:lineRule="auto"/>
-        <w:ind w:firstLine="0"/>
-      </w:pPr>
-    </w:p>
-    <w:p>
-      <w:pPr>
-        <w:spacing w:after="0" w:line="259" w:lineRule="auto"/>
-        <w:ind w:firstLine="0"/>
-      </w:pPr>
-    </w:p>
-    <w:p>
-      <w:pPr>
-        <w:spacing w:after="0" w:line="259" w:lineRule="auto"/>
-        <w:ind w:firstLine="0"/>
-      </w:pPr>
-    </w:p>
-    <w:p>
-      <w:pPr>
-        <w:spacing w:after="0" w:line="259" w:lineRule="auto"/>
-        <w:ind w:firstLine="0"/>
-      </w:pPr>
-    </w:p>
-    <w:p>
-      <w:pPr>
-        <w:spacing w:after="0" w:line="259" w:lineRule="auto"/>
-        <w:ind w:firstLine="0"/>
-      </w:pPr>
-    </w:p>
-    <w:p>
-      <w:pPr>
-        <w:spacing w:after="0" w:line="259" w:lineRule="auto"/>
-        <w:ind w:firstLine="0"/>
-      </w:pPr>
-    </w:p>
-    <w:p>
-      <w:pPr>
-        <w:spacing w:after="0" w:line="259" w:lineRule="auto"/>
-        <w:ind w:firstLine="0"/>
-      </w:pPr>
-    </w:p>
-    <w:p>
-      <w:pPr>
-        <w:spacing w:after="0" w:line="259" w:lineRule="auto"/>
-        <w:ind w:firstLine="0"/>
-      </w:pPr>
-    </w:p>
-    <w:p>
-      <w:pPr>
-        <w:spacing w:after="0" w:line="259" w:lineRule="auto"/>
-        <w:ind w:firstLine="0"/>
-      </w:pPr>
-    </w:p>
-    <w:p>
-      <w:pPr>
-        <w:spacing w:after="0" w:line="259" w:lineRule="auto"/>
-        <w:ind w:firstLine="0"/>
-      </w:pPr>
-    </w:p>
-    <w:p>
-      <w:pPr>
-        <w:spacing w:after="0" w:line="259" w:lineRule="auto"/>
-        <w:ind w:firstLine="0"/>
-      </w:pPr>
     </w:p>
     <w:p>
       <w:pPr>
@@ -6904,15 +6814,31 @@
                 <w:i/>
                 <w:iCs/>
               </w:rPr>
-              <w:t>load_executable</w:t>
-            </w:r>
-            <w:proofErr w:type="spellEnd"/>
+              <w:t>load_</w:t>
+            </w:r>
+            <w:proofErr w:type="gramStart"/>
             <w:r>
               <w:rPr>
                 <w:i/>
                 <w:iCs/>
               </w:rPr>
-              <w:t>()</w:t>
+              <w:t>executable</w:t>
+            </w:r>
+            <w:proofErr w:type="spellEnd"/>
+            <w:r>
+              <w:rPr>
+                <w:i/>
+                <w:iCs/>
+              </w:rPr>
+              <w:t>(</w:t>
+            </w:r>
+            <w:proofErr w:type="gramEnd"/>
+            <w:r>
+              <w:rPr>
+                <w:i/>
+                <w:iCs/>
+              </w:rPr>
+              <w:t>)</w:t>
             </w:r>
             <w:r>
               <w:t> de </w:t>
@@ -7053,6 +6979,7 @@
               <w:t> utiliza </w:t>
             </w:r>
             <w:proofErr w:type="spellStart"/>
+            <w:proofErr w:type="gramStart"/>
             <w:r>
               <w:rPr>
                 <w:i/>
@@ -7061,6 +6988,7 @@
               <w:t>os.system</w:t>
             </w:r>
             <w:proofErr w:type="spellEnd"/>
+            <w:proofErr w:type="gramEnd"/>
             <w:r>
               <w:rPr>
                 <w:i/>
@@ -8000,10 +7928,10 @@
         </w:rPr>
         <w:lastRenderedPageBreak/>
         <w:drawing>
-          <wp:inline distT="0" distB="0" distL="0" distR="0" wp14:anchorId="76107485" wp14:editId="2AA7F419">
+          <wp:inline distT="0" distB="0" distL="0" distR="0" wp14:anchorId="346DCB3B" wp14:editId="118B5CBB">
             <wp:extent cx="5220970" cy="8645525"/>
             <wp:effectExtent l="0" t="0" r="0" b="3175"/>
-            <wp:docPr id="254548679" name="Imagen 15"/>
+            <wp:docPr id="1896268673" name="Imagen 15"/>
             <wp:cNvGraphicFramePr>
               <a:graphicFrameLocks xmlns:a="http://schemas.openxmlformats.org/drawingml/2006/main" noChangeAspect="1"/>
             </wp:cNvGraphicFramePr>
@@ -8070,19 +7998,7 @@
         <w:ind w:right="671"/>
       </w:pPr>
       <w:r>
-        <w:t xml:space="preserve">Interfaz de Usuario: Interactúa con el usuario final y recibe entradas desde la </w:t>
-      </w:r>
-      <w:r>
-        <w:t>Láptop</w:t>
-      </w:r>
-      <w:r>
-        <w:t xml:space="preserve"> (Terminal de M</w:t>
-      </w:r>
-      <w:r>
-        <w:t>á</w:t>
-      </w:r>
-      <w:r>
-        <w:t>ster de Asistente de Producción).</w:t>
+        <w:t>Interfaz de Usuario: Interactúa con el usuario final y recibe entradas desde la Láptop (Terminal de Máster de Asistente de Producción).</w:t>
       </w:r>
     </w:p>
     <w:p>
@@ -8168,13 +8084,7 @@
         <w:ind w:right="671"/>
       </w:pPr>
       <w:r>
-        <w:t>Gestión de Base de Dato</w:t>
-      </w:r>
-      <w:r>
-        <w:t>s</w:t>
-      </w:r>
-      <w:r>
-        <w:t>: Maneja las operaciones CRUD en la base de datos.</w:t>
+        <w:t>Gestión de Base de Datos: Maneja las operaciones CRUD en la base de datos.</w:t>
       </w:r>
     </w:p>
     <w:p>
@@ -8328,10 +8238,7 @@
         <w:ind w:right="671"/>
       </w:pPr>
       <w:r>
-        <w:t>Láptop</w:t>
-      </w:r>
-      <w:r>
-        <w:t>: Representa la terminal del asistente de producción, que interactúa con la Interfaz de Usuario y los Servicios.</w:t>
+        <w:t>Láptop: Representa la terminal del asistente de producción, que interactúa con la Interfaz de Usuario y los Servicios.</w:t>
       </w:r>
     </w:p>
     <w:p>

</xml_diff>

<commit_message>
Terminación de fase diseño
Se termina toda la fase de diseño.
</commit_message>
<xml_diff>
--- a/Diseño/Documento de arquitectura de software.docx
+++ b/Diseño/Documento de arquitectura de software.docx
@@ -4468,13 +4468,23 @@
           <w:szCs w:val="22"/>
         </w:rPr>
       </w:pPr>
+      <w:proofErr w:type="spellStart"/>
       <w:r>
         <w:rPr>
           <w:rFonts w:eastAsia="Calibri"/>
           <w:bCs/>
           <w:szCs w:val="22"/>
         </w:rPr>
-        <w:t>ETgc: Aplicativo Escaleta-Teclado GC.</w:t>
+        <w:t>ETgc</w:t>
+      </w:r>
+      <w:proofErr w:type="spellEnd"/>
+      <w:r>
+        <w:rPr>
+          <w:rFonts w:eastAsia="Calibri"/>
+          <w:bCs/>
+          <w:szCs w:val="22"/>
+        </w:rPr>
+        <w:t>: Aplicativo Escaleta-Teclado GC.</w:t>
       </w:r>
     </w:p>
     <w:p>
@@ -4558,7 +4568,25 @@
           <w:bCs/>
           <w:szCs w:val="22"/>
         </w:rPr>
-        <w:t>VTR: Video Tape Recorder.</w:t>
+        <w:t xml:space="preserve">VTR: Video Tape </w:t>
+      </w:r>
+      <w:proofErr w:type="spellStart"/>
+      <w:r>
+        <w:rPr>
+          <w:rFonts w:eastAsia="Calibri"/>
+          <w:bCs/>
+          <w:szCs w:val="22"/>
+        </w:rPr>
+        <w:t>Recorder</w:t>
+      </w:r>
+      <w:proofErr w:type="spellEnd"/>
+      <w:r>
+        <w:rPr>
+          <w:rFonts w:eastAsia="Calibri"/>
+          <w:bCs/>
+          <w:szCs w:val="22"/>
+        </w:rPr>
+        <w:t>.</w:t>
       </w:r>
     </w:p>
     <w:p>
@@ -5105,10 +5133,10 @@
           <w:noProof/>
         </w:rPr>
         <w:drawing>
-          <wp:inline distT="0" distB="0" distL="0" distR="0" wp14:anchorId="0DCDB210" wp14:editId="01263114">
-            <wp:extent cx="3765884" cy="6664825"/>
-            <wp:effectExtent l="0" t="0" r="6350" b="3175"/>
-            <wp:docPr id="1748437530" name="Imagen 22"/>
+          <wp:inline distT="0" distB="0" distL="0" distR="0" wp14:anchorId="02C08B8D" wp14:editId="388A96C7">
+            <wp:extent cx="4657392" cy="5733418"/>
+            <wp:effectExtent l="0" t="0" r="0" b="635"/>
+            <wp:docPr id="1730771373" name="Imagen 15"/>
             <wp:cNvGraphicFramePr>
               <a:graphicFrameLocks xmlns:a="http://schemas.openxmlformats.org/drawingml/2006/main" noChangeAspect="1"/>
             </wp:cNvGraphicFramePr>
@@ -5116,7 +5144,7 @@
               <a:graphicData uri="http://schemas.openxmlformats.org/drawingml/2006/picture">
                 <pic:pic xmlns:pic="http://schemas.openxmlformats.org/drawingml/2006/picture">
                   <pic:nvPicPr>
-                    <pic:cNvPr id="0" name="Picture 5"/>
+                    <pic:cNvPr id="0" name="Picture 1"/>
                     <pic:cNvPicPr>
                       <a:picLocks noChangeAspect="1" noChangeArrowheads="1"/>
                     </pic:cNvPicPr>
@@ -5137,7 +5165,7 @@
                   <pic:spPr bwMode="auto">
                     <a:xfrm>
                       <a:off x="0" y="0"/>
-                      <a:ext cx="3838053" cy="6792550"/>
+                      <a:ext cx="4664190" cy="5741787"/>
                     </a:xfrm>
                     <a:prstGeom prst="rect">
                       <a:avLst/>
@@ -5175,7 +5203,6 @@
       </w:pPr>
       <w:bookmarkStart w:id="6" w:name="_Toc177074263"/>
       <w:r>
-        <w:lastRenderedPageBreak/>
         <w:t>2. Macro</w:t>
       </w:r>
       <w:r>
@@ -5264,6 +5291,7 @@
         <w:rPr>
           <w:b/>
         </w:rPr>
+        <w:lastRenderedPageBreak/>
         <w:t>Capa de Presentación:</w:t>
       </w:r>
       <w:r>
@@ -5739,7 +5767,21 @@
               <w:rPr>
                 <w:b/>
               </w:rPr>
-              <w:t>Mount Points (puntos de montaje):</w:t>
+              <w:t xml:space="preserve">Mount </w:t>
+            </w:r>
+            <w:proofErr w:type="spellStart"/>
+            <w:r>
+              <w:rPr>
+                <w:b/>
+              </w:rPr>
+              <w:t>Points</w:t>
+            </w:r>
+            <w:proofErr w:type="spellEnd"/>
+            <w:r>
+              <w:rPr>
+                <w:b/>
+              </w:rPr>
+              <w:t xml:space="preserve"> (puntos de montaje):</w:t>
             </w:r>
             <w:r>
               <w:t xml:space="preserve"> P</w:t>
@@ -5959,6 +6001,7 @@
             <w:r>
               <w:t>Tiempo que requiere el sistema para responder a un evento o estímulo (tiempo de respuesta), o bien el número de eventos procesados en un intervalo de tiempo (</w:t>
             </w:r>
+            <w:proofErr w:type="spellStart"/>
             <w:r>
               <w:rPr>
                 <w:i/>
@@ -5966,6 +6009,7 @@
               </w:rPr>
               <w:t>throughput</w:t>
             </w:r>
+            <w:proofErr w:type="spellEnd"/>
             <w:r>
               <w:t>).</w:t>
             </w:r>
@@ -5991,11 +6035,19 @@
                 <w:b/>
               </w:rPr>
             </w:pPr>
+            <w:proofErr w:type="spellStart"/>
             <w:r>
               <w:rPr>
                 <w:b/>
               </w:rPr>
-              <w:t>Singleton:</w:t>
+              <w:t>Singleton</w:t>
+            </w:r>
+            <w:proofErr w:type="spellEnd"/>
+            <w:r>
+              <w:rPr>
+                <w:b/>
+              </w:rPr>
+              <w:t>:</w:t>
             </w:r>
           </w:p>
           <w:p>
@@ -6013,14 +6065,34 @@
               </w:rPr>
               <w:t xml:space="preserve">Garantiza que el control total de la aplicación la tiene el programador y no el cliente, y que el mismo puede recurrir a usar un </w:t>
             </w:r>
+            <w:proofErr w:type="spellStart"/>
             <w:r>
               <w:rPr>
                 <w:bCs/>
                 <w:i/>
                 <w:iCs/>
               </w:rPr>
-              <w:t>Template Method</w:t>
-            </w:r>
+              <w:t>Template</w:t>
+            </w:r>
+            <w:proofErr w:type="spellEnd"/>
+            <w:r>
+              <w:rPr>
+                <w:bCs/>
+                <w:i/>
+                <w:iCs/>
+              </w:rPr>
+              <w:t xml:space="preserve"> </w:t>
+            </w:r>
+            <w:proofErr w:type="spellStart"/>
+            <w:r>
+              <w:rPr>
+                <w:bCs/>
+                <w:i/>
+                <w:iCs/>
+              </w:rPr>
+              <w:t>Method</w:t>
+            </w:r>
+            <w:proofErr w:type="spellEnd"/>
             <w:r>
               <w:rPr>
                 <w:bCs/>
@@ -6330,6 +6402,7 @@
               <w:rPr>
                 <w:b/>
               </w:rPr>
+              <w:lastRenderedPageBreak/>
               <w:t xml:space="preserve">Modificabilidad </w:t>
             </w:r>
           </w:p>
@@ -6729,22 +6802,40 @@
             <w:r>
               <w:t>: Llama al método </w:t>
             </w:r>
+            <w:proofErr w:type="spellStart"/>
             <w:r>
               <w:rPr>
                 <w:i/>
                 <w:iCs/>
               </w:rPr>
-              <w:t>load_executable()</w:t>
-            </w:r>
-            <w:r>
-              <w:t> de </w:t>
-            </w:r>
+              <w:t>load_executable</w:t>
+            </w:r>
+            <w:proofErr w:type="spellEnd"/>
             <w:r>
               <w:rPr>
                 <w:i/>
                 <w:iCs/>
               </w:rPr>
-              <w:t>FileService.</w:t>
+              <w:t>()</w:t>
+            </w:r>
+            <w:r>
+              <w:t> de </w:t>
+            </w:r>
+            <w:proofErr w:type="spellStart"/>
+            <w:r>
+              <w:rPr>
+                <w:i/>
+                <w:iCs/>
+              </w:rPr>
+              <w:t>FileService</w:t>
+            </w:r>
+            <w:proofErr w:type="spellEnd"/>
+            <w:r>
+              <w:rPr>
+                <w:i/>
+                <w:iCs/>
+              </w:rPr>
+              <w:t>.</w:t>
             </w:r>
           </w:p>
           <w:p>
@@ -6765,8 +6856,17 @@
               <w:t>Capa de Servicio</w:t>
             </w:r>
             <w:r>
-              <w:t>: FileService llama a </w:t>
-            </w:r>
+              <w:t>: </w:t>
+            </w:r>
+            <w:proofErr w:type="spellStart"/>
+            <w:r>
+              <w:t>FileService</w:t>
+            </w:r>
+            <w:proofErr w:type="spellEnd"/>
+            <w:r>
+              <w:t> llama a </w:t>
+            </w:r>
+            <w:proofErr w:type="spellStart"/>
             <w:r>
               <w:rPr>
                 <w:i/>
@@ -6774,6 +6874,7 @@
               </w:rPr>
               <w:t>BusinessLogic</w:t>
             </w:r>
+            <w:proofErr w:type="spellEnd"/>
             <w:r>
               <w:t> para validar el archivo.</w:t>
             </w:r>
@@ -6798,6 +6899,7 @@
             <w:r>
               <w:t>: Si el archivo es válido, </w:t>
             </w:r>
+            <w:proofErr w:type="spellStart"/>
             <w:r>
               <w:rPr>
                 <w:i/>
@@ -6805,9 +6907,11 @@
               </w:rPr>
               <w:t>FileService</w:t>
             </w:r>
+            <w:proofErr w:type="spellEnd"/>
             <w:r>
               <w:t> llama a </w:t>
             </w:r>
+            <w:proofErr w:type="spellStart"/>
             <w:r>
               <w:rPr>
                 <w:i/>
@@ -6815,6 +6919,7 @@
               </w:rPr>
               <w:t>DataAccess</w:t>
             </w:r>
+            <w:proofErr w:type="spellEnd"/>
             <w:r>
               <w:t> para ejecutar el archivo.</w:t>
             </w:r>
@@ -6839,6 +6944,7 @@
             <w:r>
               <w:t>: </w:t>
             </w:r>
+            <w:proofErr w:type="spellStart"/>
             <w:r>
               <w:rPr>
                 <w:i/>
@@ -6846,15 +6952,25 @@
               </w:rPr>
               <w:t>DataAccess</w:t>
             </w:r>
+            <w:proofErr w:type="spellEnd"/>
             <w:r>
               <w:t> utiliza </w:t>
             </w:r>
+            <w:proofErr w:type="spellStart"/>
             <w:r>
               <w:rPr>
                 <w:i/>
                 <w:iCs/>
               </w:rPr>
-              <w:t>os.system()</w:t>
+              <w:t>os.system</w:t>
+            </w:r>
+            <w:proofErr w:type="spellEnd"/>
+            <w:r>
+              <w:rPr>
+                <w:i/>
+                <w:iCs/>
+              </w:rPr>
+              <w:t>()</w:t>
             </w:r>
             <w:r>
               <w:t> para ejecutar el archivo en el sistema.</w:t>
@@ -6894,7 +7010,6 @@
               <w:rPr>
                 <w:b/>
               </w:rPr>
-              <w:lastRenderedPageBreak/>
               <w:t xml:space="preserve">Portabilidad </w:t>
             </w:r>
           </w:p>
@@ -6955,7 +7070,21 @@
               <w:rPr>
                 <w:b/>
               </w:rPr>
-              <w:t>Responsive design:</w:t>
+              <w:t xml:space="preserve">Responsive </w:t>
+            </w:r>
+            <w:proofErr w:type="spellStart"/>
+            <w:r>
+              <w:rPr>
+                <w:b/>
+              </w:rPr>
+              <w:t>design</w:t>
+            </w:r>
+            <w:proofErr w:type="spellEnd"/>
+            <w:r>
+              <w:rPr>
+                <w:b/>
+              </w:rPr>
+              <w:t>:</w:t>
             </w:r>
           </w:p>
           <w:p>
@@ -6965,7 +7094,11 @@
               <w:jc w:val="left"/>
             </w:pPr>
             <w:r>
-              <w:t>Garantiza adaptar tu diseño al tamaño de pantalla del dispositivo y escalamiento manual de las ventanas.</w:t>
+              <w:t xml:space="preserve">Garantiza adaptar tu diseño al tamaño de pantalla del dispositivo y </w:t>
+            </w:r>
+            <w:r>
+              <w:lastRenderedPageBreak/>
+              <w:t>escalamiento manual de las ventanas.</w:t>
             </w:r>
           </w:p>
         </w:tc>
@@ -6987,6 +7120,7 @@
               <w:jc w:val="left"/>
             </w:pPr>
             <w:r>
+              <w:lastRenderedPageBreak/>
               <w:t xml:space="preserve">Brindarle al usuario la Una forma de poder ingresar a la página desde un PC con </w:t>
             </w:r>
             <w:r>
@@ -7052,7 +7186,15 @@
         <w:t>El Diagrama Informal de la Vista Física describe las características físicas de los componentes que integran la arquitectura del sistema Escaleta-teclado GC</w:t>
       </w:r>
       <w:r>
-        <w:t xml:space="preserve"> (ETgc)</w:t>
+        <w:t xml:space="preserve"> (</w:t>
+      </w:r>
+      <w:proofErr w:type="spellStart"/>
+      <w:r>
+        <w:t>ETgc</w:t>
+      </w:r>
+      <w:proofErr w:type="spellEnd"/>
+      <w:r>
+        <w:t>)</w:t>
       </w:r>
       <w:r>
         <w:t>.</w:t>
@@ -7095,7 +7237,15 @@
         <w:t xml:space="preserve">Oracle APEX </w:t>
       </w:r>
       <w:r>
-        <w:t>(Application Express)</w:t>
+        <w:t>(</w:t>
+      </w:r>
+      <w:proofErr w:type="spellStart"/>
+      <w:r>
+        <w:t>Application</w:t>
+      </w:r>
+      <w:proofErr w:type="spellEnd"/>
+      <w:r>
+        <w:t xml:space="preserve"> Express)</w:t>
       </w:r>
       <w:r>
         <w:t xml:space="preserve"> </w:t>
@@ -7202,13 +7352,38 @@
           <w:i/>
           <w:iCs/>
         </w:rPr>
-        <w:t>Responsive Design</w:t>
-      </w:r>
+        <w:t xml:space="preserve">Responsive </w:t>
+      </w:r>
+      <w:proofErr w:type="spellStart"/>
+      <w:r>
+        <w:rPr>
+          <w:i/>
+          <w:iCs/>
+        </w:rPr>
+        <w:t>Design</w:t>
+      </w:r>
+      <w:proofErr w:type="spellEnd"/>
       <w:r>
         <w:t xml:space="preserve">, </w:t>
       </w:r>
       <w:r>
-        <w:t xml:space="preserve">con instalación local en cada terminal con Electron, de npm, </w:t>
+        <w:t xml:space="preserve">con instalación local en cada terminal con </w:t>
+      </w:r>
+      <w:proofErr w:type="spellStart"/>
+      <w:r>
+        <w:t>Electron</w:t>
+      </w:r>
+      <w:proofErr w:type="spellEnd"/>
+      <w:r>
+        <w:t xml:space="preserve">, de </w:t>
+      </w:r>
+      <w:proofErr w:type="spellStart"/>
+      <w:r>
+        <w:t>npm</w:t>
+      </w:r>
+      <w:proofErr w:type="spellEnd"/>
+      <w:r>
+        <w:t xml:space="preserve">, </w:t>
       </w:r>
       <w:r>
         <w:t>permitiendo que se adapte a diferentes dispositivos con múltiples tamaños de pantalla, desde computadoras.</w:t>
@@ -7307,7 +7482,6 @@
         <w:jc w:val="left"/>
       </w:pPr>
       <w:r>
-        <w:lastRenderedPageBreak/>
         <w:t xml:space="preserve"> </w:t>
       </w:r>
     </w:p>
@@ -7352,6 +7526,7 @@
         <w:rPr>
           <w:b/>
         </w:rPr>
+        <w:lastRenderedPageBreak/>
         <w:t>Servidor:</w:t>
       </w:r>
       <w:r>
@@ -7515,7 +7690,6 @@
         <w:ind w:left="-5" w:right="711"/>
       </w:pPr>
       <w:r>
-        <w:lastRenderedPageBreak/>
         <w:t>En la capa de presentación, se utiliza React.js</w:t>
       </w:r>
       <w:r>
@@ -7524,6 +7698,7 @@
       <w:r>
         <w:t xml:space="preserve"> para el desarrollo del </w:t>
       </w:r>
+      <w:proofErr w:type="spellStart"/>
       <w:r>
         <w:rPr>
           <w:i/>
@@ -7531,6 +7706,7 @@
         </w:rPr>
         <w:t>frontend</w:t>
       </w:r>
+      <w:proofErr w:type="spellEnd"/>
       <w:r>
         <w:t>, lo que permite crear una interfaz de usuario dinámica y responsiva. Esta elección asegura que el diseño sea portable y accesible en diferentes plataformas y navegadores web.</w:t>
       </w:r>
@@ -7548,8 +7724,17 @@
           <w:i/>
           <w:iCs/>
         </w:rPr>
-        <w:t xml:space="preserve"> backend</w:t>
-      </w:r>
+        <w:t xml:space="preserve"> </w:t>
+      </w:r>
+      <w:proofErr w:type="spellStart"/>
+      <w:r>
+        <w:rPr>
+          <w:i/>
+          <w:iCs/>
+        </w:rPr>
+        <w:t>backend</w:t>
+      </w:r>
+      <w:proofErr w:type="spellEnd"/>
       <w:r>
         <w:t xml:space="preserve"> utilizando </w:t>
       </w:r>
@@ -7557,7 +7742,19 @@
         <w:t>Node.js, con Express</w:t>
       </w:r>
       <w:r>
-        <w:t>, que gestiona las rutas y controla la lógica de procesos del sistema. Este backend se encarga de redirigir las solicitudes a los controladores adecuados, donde se ejecutan funciones específicas según la ruta invocada. La lógica de negocio se organiza de manera que se optimicen los procesos y se mantenga la claridad en la estructura del código.</w:t>
+        <w:t xml:space="preserve">, que gestiona las rutas y controla la lógica de procesos del sistema. Este </w:t>
+      </w:r>
+      <w:proofErr w:type="spellStart"/>
+      <w:r>
+        <w:t>backend</w:t>
+      </w:r>
+      <w:proofErr w:type="spellEnd"/>
+      <w:r>
+        <w:t xml:space="preserve"> se encarga de redirigir las solicitudes a los controladores adecuados, donde se ejecutan funciones específicas </w:t>
+      </w:r>
+      <w:r>
+        <w:lastRenderedPageBreak/>
+        <w:t>según la ruta invocada. La lógica de negocio se organiza de manera que se optimicen los procesos y se mantenga la claridad en la estructura del código.</w:t>
       </w:r>
     </w:p>
     <w:p>
@@ -7566,7 +7763,15 @@
         <w:ind w:left="-5" w:right="711"/>
       </w:pPr>
       <w:r>
-        <w:t>La capa de acceso a datos se basa en un enfoque de microservicios, permitiendo un acceso directo y eficiente a la base de datos. En esta capa, se implementa el patrón de diseño Singleton en las entidades, lo que mejora el rendimiento y la concurrencia en las peticiones a los servicios de la aplicación, priorizando así las solicitudes más críticas</w:t>
+        <w:t xml:space="preserve">La capa de acceso a datos se basa en un enfoque de microservicios, permitiendo un acceso directo y eficiente a la base de datos. En esta capa, se implementa el patrón de diseño </w:t>
+      </w:r>
+      <w:proofErr w:type="spellStart"/>
+      <w:r>
+        <w:t>Singleton</w:t>
+      </w:r>
+      <w:proofErr w:type="spellEnd"/>
+      <w:r>
+        <w:t xml:space="preserve"> en las entidades, lo que mejora el rendimiento y la concurrencia en las peticiones a los servicios de la aplicación, priorizando así las solicitudes más críticas</w:t>
       </w:r>
       <w:r>
         <w:t xml:space="preserve">. </w:t>
@@ -7706,10 +7911,10 @@
         </w:rPr>
         <w:lastRenderedPageBreak/>
         <w:drawing>
-          <wp:inline distT="0" distB="0" distL="0" distR="0" wp14:anchorId="686D52A9" wp14:editId="75949000">
+          <wp:inline distT="0" distB="0" distL="0" distR="0" wp14:anchorId="28D2EC94" wp14:editId="695BD4F2">
             <wp:extent cx="5222240" cy="8645525"/>
             <wp:effectExtent l="0" t="0" r="0" b="3175"/>
-            <wp:docPr id="1896773319" name="Imagen 15"/>
+            <wp:docPr id="247085525" name="Imagen 16"/>
             <wp:cNvGraphicFramePr>
               <a:graphicFrameLocks xmlns:a="http://schemas.openxmlformats.org/drawingml/2006/main" noChangeAspect="1"/>
             </wp:cNvGraphicFramePr>
@@ -7717,7 +7922,7 @@
               <a:graphicData uri="http://schemas.openxmlformats.org/drawingml/2006/picture">
                 <pic:pic xmlns:pic="http://schemas.openxmlformats.org/drawingml/2006/picture">
                   <pic:nvPicPr>
-                    <pic:cNvPr id="0" name="Picture 1"/>
+                    <pic:cNvPr id="0" name="Picture 3"/>
                     <pic:cNvPicPr>
                       <a:picLocks noChangeAspect="1" noChangeArrowheads="1"/>
                     </pic:cNvPicPr>
@@ -7870,6 +8075,865 @@
         <w:pStyle w:val="Ttulo3"/>
       </w:pPr>
       <w:r>
+        <w:t xml:space="preserve">Capa de </w:t>
+      </w:r>
+      <w:r>
+        <w:t>Dominio</w:t>
+      </w:r>
+    </w:p>
+    <w:p>
+      <w:pPr>
+        <w:pStyle w:val="Prrafodelista"/>
+        <w:numPr>
+          <w:ilvl w:val="0"/>
+          <w:numId w:val="8"/>
+        </w:numPr>
+        <w:spacing w:after="172" w:line="259" w:lineRule="auto"/>
+        <w:ind w:right="671"/>
+      </w:pPr>
+      <w:r>
+        <w:t>Modelo de dominio</w:t>
+      </w:r>
+      <w:r>
+        <w:t xml:space="preserve">: </w:t>
+      </w:r>
+      <w:r>
+        <w:t>R</w:t>
+      </w:r>
+      <w:r>
+        <w:t>epresenta las entidades y conceptos del negocio</w:t>
+      </w:r>
+      <w:r>
+        <w:t xml:space="preserve">; </w:t>
+      </w:r>
+      <w:r>
+        <w:t>encapsulan el comportamiento</w:t>
+      </w:r>
+      <w:r>
+        <w:t xml:space="preserve"> y asegura que las opresiones se realicen de forma adecuada.</w:t>
+      </w:r>
+    </w:p>
+    <w:p>
+      <w:pPr>
+        <w:pStyle w:val="Prrafodelista"/>
+        <w:numPr>
+          <w:ilvl w:val="0"/>
+          <w:numId w:val="14"/>
+        </w:numPr>
+        <w:shd w:val="clear" w:color="auto" w:fill="F9F9FE"/>
+        <w:spacing w:after="0" w:line="240" w:lineRule="auto"/>
+        <w:jc w:val="left"/>
+        <w:rPr>
+          <w:rFonts w:ascii="Segoe UI" w:eastAsia="Times New Roman" w:hAnsi="Segoe UI" w:cs="Segoe UI"/>
+          <w:color w:val="auto"/>
+          <w:kern w:val="0"/>
+          <w:sz w:val="21"/>
+          <w:szCs w:val="21"/>
+          <w14:ligatures w14:val="none"/>
+        </w:rPr>
+      </w:pPr>
+      <w:r>
+        <w:rPr>
+          <w:rFonts w:ascii="Segoe UI" w:eastAsia="Times New Roman" w:hAnsi="Segoe UI" w:cs="Segoe UI"/>
+          <w:b/>
+          <w:bCs/>
+          <w:color w:val="auto"/>
+          <w:kern w:val="0"/>
+          <w:sz w:val="21"/>
+          <w:szCs w:val="21"/>
+          <w14:ligatures w14:val="none"/>
+        </w:rPr>
+        <w:t>UI --&gt; Servic</w:t>
+      </w:r>
+      <w:r>
+        <w:rPr>
+          <w:rFonts w:ascii="Segoe UI" w:eastAsia="Times New Roman" w:hAnsi="Segoe UI" w:cs="Segoe UI"/>
+          <w:b/>
+          <w:bCs/>
+          <w:color w:val="auto"/>
+          <w:kern w:val="0"/>
+          <w:sz w:val="21"/>
+          <w:szCs w:val="21"/>
+          <w14:ligatures w14:val="none"/>
+        </w:rPr>
+        <w:t>io</w:t>
+      </w:r>
+      <w:r>
+        <w:rPr>
+          <w:rFonts w:ascii="Segoe UI" w:eastAsia="Times New Roman" w:hAnsi="Segoe UI" w:cs="Segoe UI"/>
+          <w:b/>
+          <w:bCs/>
+          <w:color w:val="auto"/>
+          <w:kern w:val="0"/>
+          <w:sz w:val="21"/>
+          <w:szCs w:val="21"/>
+          <w14:ligatures w14:val="none"/>
+        </w:rPr>
+        <w:t>s : Interacción</w:t>
+      </w:r>
+      <w:r>
+        <w:rPr>
+          <w:rFonts w:ascii="Segoe UI" w:eastAsia="Times New Roman" w:hAnsi="Segoe UI" w:cs="Segoe UI"/>
+          <w:color w:val="auto"/>
+          <w:kern w:val="0"/>
+          <w:sz w:val="21"/>
+          <w:szCs w:val="21"/>
+          <w14:ligatures w14:val="none"/>
+        </w:rPr>
+        <w:t>:</w:t>
+      </w:r>
+    </w:p>
+    <w:p>
+      <w:pPr>
+        <w:pStyle w:val="Prrafodelista"/>
+        <w:numPr>
+          <w:ilvl w:val="0"/>
+          <w:numId w:val="15"/>
+        </w:numPr>
+        <w:shd w:val="clear" w:color="auto" w:fill="F9F9FE"/>
+        <w:spacing w:before="100" w:beforeAutospacing="1" w:after="100" w:afterAutospacing="1" w:line="240" w:lineRule="auto"/>
+        <w:jc w:val="left"/>
+        <w:rPr>
+          <w:rFonts w:ascii="Segoe UI" w:eastAsia="Times New Roman" w:hAnsi="Segoe UI" w:cs="Segoe UI"/>
+          <w:color w:val="auto"/>
+          <w:kern w:val="0"/>
+          <w:sz w:val="21"/>
+          <w:szCs w:val="21"/>
+          <w14:ligatures w14:val="none"/>
+        </w:rPr>
+      </w:pPr>
+      <w:r>
+        <w:rPr>
+          <w:rFonts w:ascii="Segoe UI" w:eastAsia="Times New Roman" w:hAnsi="Segoe UI" w:cs="Segoe UI"/>
+          <w:color w:val="auto"/>
+          <w:kern w:val="0"/>
+          <w:sz w:val="21"/>
+          <w:szCs w:val="21"/>
+          <w14:ligatures w14:val="none"/>
+        </w:rPr>
+        <w:t>Esta interacción representa cómo la </w:t>
+      </w:r>
+      <w:r>
+        <w:rPr>
+          <w:rFonts w:ascii="Segoe UI" w:eastAsia="Times New Roman" w:hAnsi="Segoe UI" w:cs="Segoe UI"/>
+          <w:b/>
+          <w:bCs/>
+          <w:color w:val="auto"/>
+          <w:kern w:val="0"/>
+          <w:sz w:val="21"/>
+          <w:szCs w:val="21"/>
+          <w14:ligatures w14:val="none"/>
+        </w:rPr>
+        <w:t>Interfaz de Usuario</w:t>
+      </w:r>
+      <w:r>
+        <w:rPr>
+          <w:rFonts w:ascii="Segoe UI" w:eastAsia="Times New Roman" w:hAnsi="Segoe UI" w:cs="Segoe UI"/>
+          <w:color w:val="auto"/>
+          <w:kern w:val="0"/>
+          <w:sz w:val="21"/>
+          <w:szCs w:val="21"/>
+          <w14:ligatures w14:val="none"/>
+        </w:rPr>
+        <w:t> (UI) se comunica con los </w:t>
+      </w:r>
+      <w:r>
+        <w:rPr>
+          <w:rFonts w:ascii="Segoe UI" w:eastAsia="Times New Roman" w:hAnsi="Segoe UI" w:cs="Segoe UI"/>
+          <w:b/>
+          <w:bCs/>
+          <w:color w:val="auto"/>
+          <w:kern w:val="0"/>
+          <w:sz w:val="21"/>
+          <w:szCs w:val="21"/>
+          <w14:ligatures w14:val="none"/>
+        </w:rPr>
+        <w:t>Servicios</w:t>
+      </w:r>
+      <w:r>
+        <w:rPr>
+          <w:rFonts w:ascii="Segoe UI" w:eastAsia="Times New Roman" w:hAnsi="Segoe UI" w:cs="Segoe UI"/>
+          <w:color w:val="auto"/>
+          <w:kern w:val="0"/>
+          <w:sz w:val="21"/>
+          <w:szCs w:val="21"/>
+          <w14:ligatures w14:val="none"/>
+        </w:rPr>
+        <w:t>. La UI envía solicitudes a los servicios para realizar acciones, como crear, leer, actualizar o eliminar datos. Es la entrada del sistema.</w:t>
+      </w:r>
+    </w:p>
+    <w:p>
+      <w:pPr>
+        <w:pStyle w:val="Prrafodelista"/>
+        <w:numPr>
+          <w:ilvl w:val="0"/>
+          <w:numId w:val="14"/>
+        </w:numPr>
+        <w:shd w:val="clear" w:color="auto" w:fill="F9F9FE"/>
+        <w:spacing w:after="0" w:line="240" w:lineRule="auto"/>
+        <w:jc w:val="left"/>
+        <w:rPr>
+          <w:rFonts w:ascii="Segoe UI" w:eastAsia="Times New Roman" w:hAnsi="Segoe UI" w:cs="Segoe UI"/>
+          <w:color w:val="auto"/>
+          <w:kern w:val="0"/>
+          <w:sz w:val="21"/>
+          <w:szCs w:val="21"/>
+          <w14:ligatures w14:val="none"/>
+        </w:rPr>
+      </w:pPr>
+      <w:r>
+        <w:rPr>
+          <w:rFonts w:ascii="Segoe UI" w:eastAsia="Times New Roman" w:hAnsi="Segoe UI" w:cs="Segoe UI"/>
+          <w:b/>
+          <w:bCs/>
+          <w:color w:val="auto"/>
+          <w:kern w:val="0"/>
+          <w:sz w:val="21"/>
+          <w:szCs w:val="21"/>
+          <w14:ligatures w14:val="none"/>
+        </w:rPr>
+        <w:t>Servic</w:t>
+      </w:r>
+      <w:r>
+        <w:rPr>
+          <w:rFonts w:ascii="Segoe UI" w:eastAsia="Times New Roman" w:hAnsi="Segoe UI" w:cs="Segoe UI"/>
+          <w:b/>
+          <w:bCs/>
+          <w:color w:val="auto"/>
+          <w:kern w:val="0"/>
+          <w:sz w:val="21"/>
+          <w:szCs w:val="21"/>
+          <w14:ligatures w14:val="none"/>
+        </w:rPr>
+        <w:t>io</w:t>
+      </w:r>
+      <w:r>
+        <w:rPr>
+          <w:rFonts w:ascii="Segoe UI" w:eastAsia="Times New Roman" w:hAnsi="Segoe UI" w:cs="Segoe UI"/>
+          <w:b/>
+          <w:bCs/>
+          <w:color w:val="auto"/>
+          <w:kern w:val="0"/>
+          <w:sz w:val="21"/>
+          <w:szCs w:val="21"/>
+          <w14:ligatures w14:val="none"/>
+        </w:rPr>
+        <w:t xml:space="preserve">s --&gt; </w:t>
+      </w:r>
+      <w:r>
+        <w:rPr>
+          <w:rFonts w:ascii="Segoe UI" w:eastAsia="Times New Roman" w:hAnsi="Segoe UI" w:cs="Segoe UI"/>
+          <w:b/>
+          <w:bCs/>
+          <w:color w:val="auto"/>
+          <w:kern w:val="0"/>
+          <w:sz w:val="21"/>
+          <w:szCs w:val="21"/>
+          <w14:ligatures w14:val="none"/>
+        </w:rPr>
+        <w:t>Modelo de Dominio</w:t>
+      </w:r>
+      <w:r>
+        <w:rPr>
+          <w:rFonts w:ascii="Segoe UI" w:eastAsia="Times New Roman" w:hAnsi="Segoe UI" w:cs="Segoe UI"/>
+          <w:b/>
+          <w:bCs/>
+          <w:color w:val="auto"/>
+          <w:kern w:val="0"/>
+          <w:sz w:val="21"/>
+          <w:szCs w:val="21"/>
+          <w14:ligatures w14:val="none"/>
+        </w:rPr>
+        <w:t xml:space="preserve"> : Lógica de negocio</w:t>
+      </w:r>
+      <w:r>
+        <w:rPr>
+          <w:rFonts w:ascii="Segoe UI" w:eastAsia="Times New Roman" w:hAnsi="Segoe UI" w:cs="Segoe UI"/>
+          <w:color w:val="auto"/>
+          <w:kern w:val="0"/>
+          <w:sz w:val="21"/>
+          <w:szCs w:val="21"/>
+          <w14:ligatures w14:val="none"/>
+        </w:rPr>
+        <w:t>:</w:t>
+      </w:r>
+    </w:p>
+    <w:p>
+      <w:pPr>
+        <w:pStyle w:val="Prrafodelista"/>
+        <w:numPr>
+          <w:ilvl w:val="0"/>
+          <w:numId w:val="15"/>
+        </w:numPr>
+        <w:shd w:val="clear" w:color="auto" w:fill="F9F9FE"/>
+        <w:spacing w:before="100" w:beforeAutospacing="1" w:after="100" w:afterAutospacing="1" w:line="240" w:lineRule="auto"/>
+        <w:jc w:val="left"/>
+        <w:rPr>
+          <w:rFonts w:ascii="Segoe UI" w:eastAsia="Times New Roman" w:hAnsi="Segoe UI" w:cs="Segoe UI"/>
+          <w:color w:val="auto"/>
+          <w:kern w:val="0"/>
+          <w:sz w:val="21"/>
+          <w:szCs w:val="21"/>
+          <w14:ligatures w14:val="none"/>
+        </w:rPr>
+      </w:pPr>
+      <w:r>
+        <w:rPr>
+          <w:rFonts w:ascii="Segoe UI" w:eastAsia="Times New Roman" w:hAnsi="Segoe UI" w:cs="Segoe UI"/>
+          <w:color w:val="auto"/>
+          <w:kern w:val="0"/>
+          <w:sz w:val="21"/>
+          <w:szCs w:val="21"/>
+          <w14:ligatures w14:val="none"/>
+        </w:rPr>
+        <w:t>Aquí, los </w:t>
+      </w:r>
+      <w:r>
+        <w:rPr>
+          <w:rFonts w:ascii="Segoe UI" w:eastAsia="Times New Roman" w:hAnsi="Segoe UI" w:cs="Segoe UI"/>
+          <w:b/>
+          <w:bCs/>
+          <w:color w:val="auto"/>
+          <w:kern w:val="0"/>
+          <w:sz w:val="21"/>
+          <w:szCs w:val="21"/>
+          <w14:ligatures w14:val="none"/>
+        </w:rPr>
+        <w:t>Servicios</w:t>
+      </w:r>
+      <w:r>
+        <w:rPr>
+          <w:rFonts w:ascii="Segoe UI" w:eastAsia="Times New Roman" w:hAnsi="Segoe UI" w:cs="Segoe UI"/>
+          <w:color w:val="auto"/>
+          <w:kern w:val="0"/>
+          <w:sz w:val="21"/>
+          <w:szCs w:val="21"/>
+          <w14:ligatures w14:val="none"/>
+        </w:rPr>
+        <w:t> invocan métodos en los </w:t>
+      </w:r>
+      <w:r>
+        <w:rPr>
+          <w:rFonts w:ascii="Segoe UI" w:eastAsia="Times New Roman" w:hAnsi="Segoe UI" w:cs="Segoe UI"/>
+          <w:b/>
+          <w:bCs/>
+          <w:color w:val="auto"/>
+          <w:kern w:val="0"/>
+          <w:sz w:val="21"/>
+          <w:szCs w:val="21"/>
+          <w14:ligatures w14:val="none"/>
+        </w:rPr>
+        <w:t>Modelos de Dominio</w:t>
+      </w:r>
+      <w:r>
+        <w:rPr>
+          <w:rFonts w:ascii="Segoe UI" w:eastAsia="Times New Roman" w:hAnsi="Segoe UI" w:cs="Segoe UI"/>
+          <w:color w:val="auto"/>
+          <w:kern w:val="0"/>
+          <w:sz w:val="21"/>
+          <w:szCs w:val="21"/>
+          <w14:ligatures w14:val="none"/>
+        </w:rPr>
+        <w:t> para aplicar la lógica de negocio. Por ejemplo, un servicio podría llamar a un método en el modelo de dominio para validar un pedido antes de guardarlo. Esta interacción es crucial porque asegura que las reglas del negocio se apliquen correctamente.</w:t>
+      </w:r>
+    </w:p>
+    <w:p>
+      <w:pPr>
+        <w:pStyle w:val="Prrafodelista"/>
+        <w:numPr>
+          <w:ilvl w:val="0"/>
+          <w:numId w:val="14"/>
+        </w:numPr>
+        <w:shd w:val="clear" w:color="auto" w:fill="F9F9FE"/>
+        <w:spacing w:after="0" w:line="240" w:lineRule="auto"/>
+        <w:jc w:val="left"/>
+        <w:rPr>
+          <w:rFonts w:ascii="Segoe UI" w:eastAsia="Times New Roman" w:hAnsi="Segoe UI" w:cs="Segoe UI"/>
+          <w:color w:val="auto"/>
+          <w:kern w:val="0"/>
+          <w:sz w:val="21"/>
+          <w:szCs w:val="21"/>
+          <w14:ligatures w14:val="none"/>
+        </w:rPr>
+      </w:pPr>
+      <w:r>
+        <w:rPr>
+          <w:rFonts w:ascii="Segoe UI" w:eastAsia="Times New Roman" w:hAnsi="Segoe UI" w:cs="Segoe UI"/>
+          <w:b/>
+          <w:bCs/>
+          <w:color w:val="auto"/>
+          <w:kern w:val="0"/>
+          <w:sz w:val="21"/>
+          <w:szCs w:val="21"/>
+          <w14:ligatures w14:val="none"/>
+        </w:rPr>
+        <w:t>Modelo de Dominio</w:t>
+      </w:r>
+      <w:r>
+        <w:rPr>
+          <w:rFonts w:ascii="Segoe UI" w:eastAsia="Times New Roman" w:hAnsi="Segoe UI" w:cs="Segoe UI"/>
+          <w:b/>
+          <w:bCs/>
+          <w:color w:val="auto"/>
+          <w:kern w:val="0"/>
+          <w:sz w:val="21"/>
+          <w:szCs w:val="21"/>
+          <w14:ligatures w14:val="none"/>
+        </w:rPr>
+        <w:t xml:space="preserve"> --&gt; Repositori</w:t>
+      </w:r>
+      <w:r>
+        <w:rPr>
+          <w:rFonts w:ascii="Segoe UI" w:eastAsia="Times New Roman" w:hAnsi="Segoe UI" w:cs="Segoe UI"/>
+          <w:b/>
+          <w:bCs/>
+          <w:color w:val="auto"/>
+          <w:kern w:val="0"/>
+          <w:sz w:val="21"/>
+          <w:szCs w:val="21"/>
+          <w14:ligatures w14:val="none"/>
+        </w:rPr>
+        <w:t>o</w:t>
+      </w:r>
+      <w:r>
+        <w:rPr>
+          <w:rFonts w:ascii="Segoe UI" w:eastAsia="Times New Roman" w:hAnsi="Segoe UI" w:cs="Segoe UI"/>
+          <w:b/>
+          <w:bCs/>
+          <w:color w:val="auto"/>
+          <w:kern w:val="0"/>
+          <w:sz w:val="21"/>
+          <w:szCs w:val="21"/>
+          <w14:ligatures w14:val="none"/>
+        </w:rPr>
+        <w:t>s : Llamada a datos</w:t>
+      </w:r>
+      <w:r>
+        <w:rPr>
+          <w:rFonts w:ascii="Segoe UI" w:eastAsia="Times New Roman" w:hAnsi="Segoe UI" w:cs="Segoe UI"/>
+          <w:color w:val="auto"/>
+          <w:kern w:val="0"/>
+          <w:sz w:val="21"/>
+          <w:szCs w:val="21"/>
+          <w14:ligatures w14:val="none"/>
+        </w:rPr>
+        <w:t>:</w:t>
+      </w:r>
+    </w:p>
+    <w:p>
+      <w:pPr>
+        <w:pStyle w:val="Prrafodelista"/>
+        <w:numPr>
+          <w:ilvl w:val="0"/>
+          <w:numId w:val="15"/>
+        </w:numPr>
+        <w:shd w:val="clear" w:color="auto" w:fill="F9F9FE"/>
+        <w:spacing w:before="100" w:beforeAutospacing="1" w:after="100" w:afterAutospacing="1" w:line="240" w:lineRule="auto"/>
+        <w:jc w:val="left"/>
+        <w:rPr>
+          <w:rFonts w:ascii="Segoe UI" w:eastAsia="Times New Roman" w:hAnsi="Segoe UI" w:cs="Segoe UI"/>
+          <w:color w:val="auto"/>
+          <w:kern w:val="0"/>
+          <w:sz w:val="21"/>
+          <w:szCs w:val="21"/>
+          <w14:ligatures w14:val="none"/>
+        </w:rPr>
+      </w:pPr>
+      <w:r>
+        <w:rPr>
+          <w:rFonts w:ascii="Segoe UI" w:eastAsia="Times New Roman" w:hAnsi="Segoe UI" w:cs="Segoe UI"/>
+          <w:color w:val="auto"/>
+          <w:kern w:val="0"/>
+          <w:sz w:val="21"/>
+          <w:szCs w:val="21"/>
+          <w14:ligatures w14:val="none"/>
+        </w:rPr>
+        <w:t>Esta interacción indica que los </w:t>
+      </w:r>
+      <w:r>
+        <w:rPr>
+          <w:rFonts w:ascii="Segoe UI" w:eastAsia="Times New Roman" w:hAnsi="Segoe UI" w:cs="Segoe UI"/>
+          <w:b/>
+          <w:bCs/>
+          <w:color w:val="auto"/>
+          <w:kern w:val="0"/>
+          <w:sz w:val="21"/>
+          <w:szCs w:val="21"/>
+          <w14:ligatures w14:val="none"/>
+        </w:rPr>
+        <w:t>Modelos de Dominio</w:t>
+      </w:r>
+      <w:r>
+        <w:rPr>
+          <w:rFonts w:ascii="Segoe UI" w:eastAsia="Times New Roman" w:hAnsi="Segoe UI" w:cs="Segoe UI"/>
+          <w:color w:val="auto"/>
+          <w:kern w:val="0"/>
+          <w:sz w:val="21"/>
+          <w:szCs w:val="21"/>
+          <w14:ligatures w14:val="none"/>
+        </w:rPr>
+        <w:t> pueden solicitar datos a los </w:t>
+      </w:r>
+      <w:r>
+        <w:rPr>
+          <w:rFonts w:ascii="Segoe UI" w:eastAsia="Times New Roman" w:hAnsi="Segoe UI" w:cs="Segoe UI"/>
+          <w:b/>
+          <w:bCs/>
+          <w:color w:val="auto"/>
+          <w:kern w:val="0"/>
+          <w:sz w:val="21"/>
+          <w:szCs w:val="21"/>
+          <w14:ligatures w14:val="none"/>
+        </w:rPr>
+        <w:t>Repositorios</w:t>
+      </w:r>
+      <w:r>
+        <w:rPr>
+          <w:rFonts w:ascii="Segoe UI" w:eastAsia="Times New Roman" w:hAnsi="Segoe UI" w:cs="Segoe UI"/>
+          <w:color w:val="auto"/>
+          <w:kern w:val="0"/>
+          <w:sz w:val="21"/>
+          <w:szCs w:val="21"/>
+          <w14:ligatures w14:val="none"/>
+        </w:rPr>
+        <w:t xml:space="preserve">. Los repositorios son responsables de la persistencia y recuperación de datos. Los modelos de dominio no acceden directamente a la </w:t>
+      </w:r>
+      <w:r>
+        <w:rPr>
+          <w:rFonts w:ascii="Segoe UI" w:eastAsia="Times New Roman" w:hAnsi="Segoe UI" w:cs="Segoe UI"/>
+          <w:color w:val="auto"/>
+          <w:kern w:val="0"/>
+          <w:sz w:val="21"/>
+          <w:szCs w:val="21"/>
+          <w14:ligatures w14:val="none"/>
+        </w:rPr>
+        <w:t>SAL</w:t>
+      </w:r>
+      <w:r>
+        <w:rPr>
+          <w:rFonts w:ascii="Segoe UI" w:eastAsia="Times New Roman" w:hAnsi="Segoe UI" w:cs="Segoe UI"/>
+          <w:color w:val="auto"/>
+          <w:kern w:val="0"/>
+          <w:sz w:val="21"/>
+          <w:szCs w:val="21"/>
+          <w14:ligatures w14:val="none"/>
+        </w:rPr>
+        <w:t>, sino que utilizan los repositorios para obtener la información necesaria.</w:t>
+      </w:r>
+    </w:p>
+    <w:p>
+      <w:pPr>
+        <w:pStyle w:val="Prrafodelista"/>
+        <w:numPr>
+          <w:ilvl w:val="0"/>
+          <w:numId w:val="14"/>
+        </w:numPr>
+        <w:shd w:val="clear" w:color="auto" w:fill="F9F9FE"/>
+        <w:spacing w:after="0" w:line="240" w:lineRule="auto"/>
+        <w:jc w:val="left"/>
+        <w:rPr>
+          <w:rFonts w:ascii="Segoe UI" w:eastAsia="Times New Roman" w:hAnsi="Segoe UI" w:cs="Segoe UI"/>
+          <w:color w:val="auto"/>
+          <w:kern w:val="0"/>
+          <w:sz w:val="21"/>
+          <w:szCs w:val="21"/>
+          <w14:ligatures w14:val="none"/>
+        </w:rPr>
+      </w:pPr>
+      <w:r>
+        <w:rPr>
+          <w:rFonts w:ascii="Segoe UI" w:eastAsia="Times New Roman" w:hAnsi="Segoe UI" w:cs="Segoe UI"/>
+          <w:b/>
+          <w:bCs/>
+          <w:color w:val="auto"/>
+          <w:kern w:val="0"/>
+          <w:sz w:val="21"/>
+          <w:szCs w:val="21"/>
+          <w14:ligatures w14:val="none"/>
+        </w:rPr>
+        <w:t>Repositori</w:t>
+      </w:r>
+      <w:r>
+        <w:rPr>
+          <w:rFonts w:ascii="Segoe UI" w:eastAsia="Times New Roman" w:hAnsi="Segoe UI" w:cs="Segoe UI"/>
+          <w:b/>
+          <w:bCs/>
+          <w:color w:val="auto"/>
+          <w:kern w:val="0"/>
+          <w:sz w:val="21"/>
+          <w:szCs w:val="21"/>
+          <w14:ligatures w14:val="none"/>
+        </w:rPr>
+        <w:t>o</w:t>
+      </w:r>
+      <w:r>
+        <w:rPr>
+          <w:rFonts w:ascii="Segoe UI" w:eastAsia="Times New Roman" w:hAnsi="Segoe UI" w:cs="Segoe UI"/>
+          <w:b/>
+          <w:bCs/>
+          <w:color w:val="auto"/>
+          <w:kern w:val="0"/>
+          <w:sz w:val="21"/>
+          <w:szCs w:val="21"/>
+          <w14:ligatures w14:val="none"/>
+        </w:rPr>
+        <w:t>s --&gt; SAL : Acceso a datos</w:t>
+      </w:r>
+      <w:r>
+        <w:rPr>
+          <w:rFonts w:ascii="Segoe UI" w:eastAsia="Times New Roman" w:hAnsi="Segoe UI" w:cs="Segoe UI"/>
+          <w:color w:val="auto"/>
+          <w:kern w:val="0"/>
+          <w:sz w:val="21"/>
+          <w:szCs w:val="21"/>
+          <w14:ligatures w14:val="none"/>
+        </w:rPr>
+        <w:t>:</w:t>
+      </w:r>
+    </w:p>
+    <w:p>
+      <w:pPr>
+        <w:pStyle w:val="Prrafodelista"/>
+        <w:numPr>
+          <w:ilvl w:val="0"/>
+          <w:numId w:val="15"/>
+        </w:numPr>
+        <w:shd w:val="clear" w:color="auto" w:fill="F9F9FE"/>
+        <w:spacing w:after="0" w:line="240" w:lineRule="auto"/>
+        <w:jc w:val="left"/>
+        <w:rPr>
+          <w:rFonts w:ascii="Segoe UI" w:eastAsia="Times New Roman" w:hAnsi="Segoe UI" w:cs="Segoe UI"/>
+          <w:color w:val="auto"/>
+          <w:kern w:val="0"/>
+          <w:sz w:val="21"/>
+          <w:szCs w:val="21"/>
+          <w14:ligatures w14:val="none"/>
+        </w:rPr>
+      </w:pPr>
+      <w:r>
+        <w:rPr>
+          <w:rFonts w:ascii="Segoe UI" w:eastAsia="Times New Roman" w:hAnsi="Segoe UI" w:cs="Segoe UI"/>
+          <w:color w:val="auto"/>
+          <w:kern w:val="0"/>
+          <w:sz w:val="21"/>
+          <w:szCs w:val="21"/>
+          <w14:ligatures w14:val="none"/>
+        </w:rPr>
+        <w:t>Los </w:t>
+      </w:r>
+      <w:r>
+        <w:rPr>
+          <w:rFonts w:ascii="Segoe UI" w:eastAsia="Times New Roman" w:hAnsi="Segoe UI" w:cs="Segoe UI"/>
+          <w:b/>
+          <w:bCs/>
+          <w:color w:val="auto"/>
+          <w:kern w:val="0"/>
+          <w:sz w:val="21"/>
+          <w:szCs w:val="21"/>
+          <w14:ligatures w14:val="none"/>
+        </w:rPr>
+        <w:t>Repositorios</w:t>
+      </w:r>
+      <w:r>
+        <w:rPr>
+          <w:rFonts w:ascii="Segoe UI" w:eastAsia="Times New Roman" w:hAnsi="Segoe UI" w:cs="Segoe UI"/>
+          <w:color w:val="auto"/>
+          <w:kern w:val="0"/>
+          <w:sz w:val="21"/>
+          <w:szCs w:val="21"/>
+          <w14:ligatures w14:val="none"/>
+        </w:rPr>
+        <w:t> interactúan con la </w:t>
+      </w:r>
+      <w:r>
+        <w:rPr>
+          <w:rFonts w:ascii="Segoe UI" w:eastAsia="Times New Roman" w:hAnsi="Segoe UI" w:cs="Segoe UI"/>
+          <w:b/>
+          <w:bCs/>
+          <w:color w:val="auto"/>
+          <w:kern w:val="0"/>
+          <w:sz w:val="21"/>
+          <w:szCs w:val="21"/>
+          <w14:ligatures w14:val="none"/>
+        </w:rPr>
+        <w:t>Capa de Persistencia</w:t>
+      </w:r>
+      <w:r>
+        <w:rPr>
+          <w:rFonts w:ascii="Segoe UI" w:eastAsia="Times New Roman" w:hAnsi="Segoe UI" w:cs="Segoe UI"/>
+          <w:color w:val="auto"/>
+          <w:kern w:val="0"/>
+          <w:sz w:val="21"/>
+          <w:szCs w:val="21"/>
+          <w14:ligatures w14:val="none"/>
+        </w:rPr>
+        <w:t> (SAL) para realizar operaciones de acceso a datos.</w:t>
+      </w:r>
+    </w:p>
+    <w:p>
+      <w:pPr>
+        <w:pStyle w:val="Prrafodelista"/>
+        <w:numPr>
+          <w:ilvl w:val="0"/>
+          <w:numId w:val="14"/>
+        </w:numPr>
+        <w:shd w:val="clear" w:color="auto" w:fill="F9F9FE"/>
+        <w:spacing w:after="0" w:line="240" w:lineRule="auto"/>
+        <w:jc w:val="left"/>
+        <w:rPr>
+          <w:rFonts w:ascii="Segoe UI" w:eastAsia="Times New Roman" w:hAnsi="Segoe UI" w:cs="Segoe UI"/>
+          <w:color w:val="auto"/>
+          <w:kern w:val="0"/>
+          <w:sz w:val="21"/>
+          <w:szCs w:val="21"/>
+          <w14:ligatures w14:val="none"/>
+        </w:rPr>
+      </w:pPr>
+      <w:r>
+        <w:rPr>
+          <w:rFonts w:ascii="Segoe UI" w:eastAsia="Times New Roman" w:hAnsi="Segoe UI" w:cs="Segoe UI"/>
+          <w:b/>
+          <w:bCs/>
+          <w:color w:val="auto"/>
+          <w:kern w:val="0"/>
+          <w:sz w:val="21"/>
+          <w:szCs w:val="21"/>
+          <w14:ligatures w14:val="none"/>
+        </w:rPr>
+        <w:t xml:space="preserve">SAL --&gt; </w:t>
+      </w:r>
+      <w:proofErr w:type="spellStart"/>
+      <w:r>
+        <w:rPr>
+          <w:rFonts w:ascii="Segoe UI" w:eastAsia="Times New Roman" w:hAnsi="Segoe UI" w:cs="Segoe UI"/>
+          <w:b/>
+          <w:bCs/>
+          <w:color w:val="auto"/>
+          <w:kern w:val="0"/>
+          <w:sz w:val="21"/>
+          <w:szCs w:val="21"/>
+          <w14:ligatures w14:val="none"/>
+        </w:rPr>
+        <w:t>DomainModels</w:t>
+      </w:r>
+      <w:proofErr w:type="spellEnd"/>
+      <w:r>
+        <w:rPr>
+          <w:rFonts w:ascii="Segoe UI" w:eastAsia="Times New Roman" w:hAnsi="Segoe UI" w:cs="Segoe UI"/>
+          <w:b/>
+          <w:bCs/>
+          <w:color w:val="auto"/>
+          <w:kern w:val="0"/>
+          <w:sz w:val="21"/>
+          <w:szCs w:val="21"/>
+          <w14:ligatures w14:val="none"/>
+        </w:rPr>
+        <w:t xml:space="preserve"> : Acceso a documento</w:t>
+      </w:r>
+      <w:r>
+        <w:rPr>
+          <w:rFonts w:ascii="Segoe UI" w:eastAsia="Times New Roman" w:hAnsi="Segoe UI" w:cs="Segoe UI"/>
+          <w:color w:val="auto"/>
+          <w:kern w:val="0"/>
+          <w:sz w:val="21"/>
+          <w:szCs w:val="21"/>
+          <w14:ligatures w14:val="none"/>
+        </w:rPr>
+        <w:t>:</w:t>
+      </w:r>
+    </w:p>
+    <w:p>
+      <w:pPr>
+        <w:pStyle w:val="Prrafodelista"/>
+        <w:numPr>
+          <w:ilvl w:val="0"/>
+          <w:numId w:val="15"/>
+        </w:numPr>
+        <w:shd w:val="clear" w:color="auto" w:fill="F9F9FE"/>
+        <w:spacing w:after="0" w:line="240" w:lineRule="auto"/>
+        <w:jc w:val="left"/>
+        <w:rPr>
+          <w:rFonts w:ascii="Segoe UI" w:eastAsia="Times New Roman" w:hAnsi="Segoe UI" w:cs="Segoe UI"/>
+          <w:color w:val="auto"/>
+          <w:kern w:val="0"/>
+          <w:sz w:val="21"/>
+          <w:szCs w:val="21"/>
+          <w14:ligatures w14:val="none"/>
+        </w:rPr>
+      </w:pPr>
+      <w:r>
+        <w:rPr>
+          <w:rFonts w:ascii="Segoe UI" w:eastAsia="Times New Roman" w:hAnsi="Segoe UI" w:cs="Segoe UI"/>
+          <w:color w:val="auto"/>
+          <w:kern w:val="0"/>
+          <w:sz w:val="21"/>
+          <w:szCs w:val="21"/>
+          <w14:ligatures w14:val="none"/>
+        </w:rPr>
+        <w:t>Esta interacción representa cómo la </w:t>
+      </w:r>
+      <w:r>
+        <w:rPr>
+          <w:rFonts w:ascii="Segoe UI" w:eastAsia="Times New Roman" w:hAnsi="Segoe UI" w:cs="Segoe UI"/>
+          <w:b/>
+          <w:bCs/>
+          <w:color w:val="auto"/>
+          <w:kern w:val="0"/>
+          <w:sz w:val="21"/>
+          <w:szCs w:val="21"/>
+          <w14:ligatures w14:val="none"/>
+        </w:rPr>
+        <w:t>Capa de Persistencia</w:t>
+      </w:r>
+      <w:r>
+        <w:rPr>
+          <w:rFonts w:ascii="Segoe UI" w:eastAsia="Times New Roman" w:hAnsi="Segoe UI" w:cs="Segoe UI"/>
+          <w:color w:val="auto"/>
+          <w:kern w:val="0"/>
+          <w:sz w:val="21"/>
+          <w:szCs w:val="21"/>
+          <w14:ligatures w14:val="none"/>
+        </w:rPr>
+        <w:t> devuelve datos a los </w:t>
+      </w:r>
+      <w:r>
+        <w:rPr>
+          <w:rFonts w:ascii="Segoe UI" w:eastAsia="Times New Roman" w:hAnsi="Segoe UI" w:cs="Segoe UI"/>
+          <w:b/>
+          <w:bCs/>
+          <w:color w:val="auto"/>
+          <w:kern w:val="0"/>
+          <w:sz w:val="21"/>
+          <w:szCs w:val="21"/>
+          <w14:ligatures w14:val="none"/>
+        </w:rPr>
+        <w:t>Modelos de Dominio</w:t>
+      </w:r>
+      <w:r>
+        <w:rPr>
+          <w:rFonts w:ascii="Segoe UI" w:eastAsia="Times New Roman" w:hAnsi="Segoe UI" w:cs="Segoe UI"/>
+          <w:color w:val="auto"/>
+          <w:kern w:val="0"/>
+          <w:sz w:val="21"/>
+          <w:szCs w:val="21"/>
+          <w14:ligatures w14:val="none"/>
+        </w:rPr>
+        <w:t>. Después de realizar una consulta, la SAL proporciona los datos necesarios para que los modelos de dominio puedan ser actualizados o utilizados en la lógica de negocio.</w:t>
+      </w:r>
+    </w:p>
+    <w:p>
+      <w:pPr>
+        <w:pStyle w:val="Prrafodelista"/>
+        <w:spacing w:after="172" w:line="259" w:lineRule="auto"/>
+        <w:ind w:right="671" w:firstLine="0"/>
+      </w:pPr>
+    </w:p>
+    <w:p>
+      <w:pPr>
+        <w:pStyle w:val="Ttulo3"/>
+      </w:pPr>
+      <w:r>
+        <w:lastRenderedPageBreak/>
         <w:t>Capa de Persistencia</w:t>
       </w:r>
     </w:p>
@@ -8046,7 +9110,6 @@
       </w:pPr>
       <w:bookmarkStart w:id="15" w:name="_Toc177074272"/>
       <w:r>
-        <w:lastRenderedPageBreak/>
         <w:t xml:space="preserve">5. Vista de </w:t>
       </w:r>
       <w:r>
@@ -8113,7 +9176,15 @@
         <w:ind w:left="-5" w:right="711"/>
       </w:pPr>
       <w:r>
-        <w:t>La gestión de archivos se realiza de forma manual entre terminales, y los archivos solo pueden ser ejecutados en el aplicativo ETgc de cada una de las terminales, lo que asegura un control adecuado sobre el acceso y la ejecución de estos.</w:t>
+        <w:t xml:space="preserve">La gestión de archivos se realiza de forma manual entre terminales, y los archivos solo pueden ser ejecutados en el aplicativo </w:t>
+      </w:r>
+      <w:proofErr w:type="spellStart"/>
+      <w:r>
+        <w:t>ETgc</w:t>
+      </w:r>
+      <w:proofErr w:type="spellEnd"/>
+      <w:r>
+        <w:t xml:space="preserve"> de cada una de las terminales, lo que asegura un control adecuado sobre el acceso y la ejecución de estos.</w:t>
       </w:r>
     </w:p>
     <w:p>
@@ -8154,6 +9225,7 @@
         <w:rPr>
           <w:b/>
         </w:rPr>
+        <w:lastRenderedPageBreak/>
         <w:t>Modificabilidad</w:t>
       </w:r>
       <w:r>
@@ -8246,7 +9318,6 @@
       </w:pPr>
       <w:bookmarkStart w:id="18" w:name="_Toc177074275"/>
       <w:r>
-        <w:lastRenderedPageBreak/>
         <w:t xml:space="preserve">6. Vista de </w:t>
       </w:r>
       <w:r>
@@ -8326,7 +9397,15 @@
         <w:t xml:space="preserve"> </w:t>
       </w:r>
       <w:r>
-        <w:t>Este atributo se aplica en el manejo de los ejecutables entre las terminales utilizando el aplicativo ETGC. Los archivos generados entre las terminales son accesibles únicamente a través del aplicativo, lo que garantiza que solo los usuarios autorizados puedan interactuar con ellos. A través del patrón de Mount Points, se controla el acceso a estos ejecutables, asegurando que la información sensible esté protegida y que cada usuario solo pueda acceder a los datos necesarios para su función. Este enfoque se complementa con la autenticación JWT, que, valida los privilegios de cada usuario, reforzando así la seguridad del sistema.</w:t>
+        <w:t xml:space="preserve">Este atributo se aplica en el manejo de los ejecutables entre las terminales utilizando el aplicativo ETGC. Los archivos generados entre las terminales son accesibles únicamente a través del aplicativo, lo que garantiza que solo los usuarios autorizados puedan interactuar con ellos. A través del patrón de Mount </w:t>
+      </w:r>
+      <w:proofErr w:type="spellStart"/>
+      <w:r>
+        <w:t>Points</w:t>
+      </w:r>
+      <w:proofErr w:type="spellEnd"/>
+      <w:r>
+        <w:t>, se controla el acceso a estos ejecutables, asegurando que la información sensible esté protegida y que cada usuario solo pueda acceder a los datos necesarios para su función. Este enfoque se complementa con la autenticación JWT, que, valida los privilegios de cada usuario, reforzando así la seguridad del sistema.</w:t>
       </w:r>
     </w:p>
     <w:p>
@@ -8369,6 +9448,7 @@
         <w:pStyle w:val="Ttulo3"/>
       </w:pPr>
       <w:r>
+        <w:lastRenderedPageBreak/>
         <w:t xml:space="preserve"> </w:t>
       </w:r>
       <w:bookmarkStart w:id="21" w:name="_Toc177074278"/>
@@ -8459,7 +9539,6 @@
         <w:ind w:left="-5" w:right="711"/>
       </w:pPr>
       <w:r>
-        <w:lastRenderedPageBreak/>
         <w:t>El diagrama de actividades (</w:t>
       </w:r>
       <w:r>
@@ -8490,6 +9569,7 @@
         <w:pStyle w:val="Ttulo3"/>
       </w:pPr>
       <w:r>
+        <w:lastRenderedPageBreak/>
         <w:t xml:space="preserve"> </w:t>
       </w:r>
       <w:bookmarkStart w:id="22" w:name="_Toc177074279"/>
@@ -8600,7 +9680,6 @@
       </w:pPr>
       <w:bookmarkStart w:id="23" w:name="_Toc177074280"/>
       <w:r>
-        <w:lastRenderedPageBreak/>
         <w:t>Diagrama de actividades: Proceso de gestión de zócalos</w:t>
       </w:r>
       <w:bookmarkEnd w:id="23"/>
@@ -9201,6 +10280,119 @@
     </w:lvl>
   </w:abstractNum>
   <w:abstractNum w:abstractNumId="4" w15:restartNumberingAfterBreak="0">
+    <w:nsid w:val="08972EDC"/>
+    <w:multiLevelType w:val="hybridMultilevel"/>
+    <w:tmpl w:val="F7C00816"/>
+    <w:lvl w:ilvl="0" w:tplc="240A0005">
+      <w:start w:val="1"/>
+      <w:numFmt w:val="bullet"/>
+      <w:lvlText w:val=""/>
+      <w:lvlJc w:val="left"/>
+      <w:pPr>
+        <w:ind w:left="1440" w:hanging="360"/>
+      </w:pPr>
+      <w:rPr>
+        <w:rFonts w:ascii="Wingdings" w:hAnsi="Wingdings" w:hint="default"/>
+      </w:rPr>
+    </w:lvl>
+    <w:lvl w:ilvl="1" w:tplc="240A0003" w:tentative="1">
+      <w:start w:val="1"/>
+      <w:numFmt w:val="bullet"/>
+      <w:lvlText w:val="o"/>
+      <w:lvlJc w:val="left"/>
+      <w:pPr>
+        <w:ind w:left="2160" w:hanging="360"/>
+      </w:pPr>
+      <w:rPr>
+        <w:rFonts w:ascii="Courier New" w:hAnsi="Courier New" w:cs="Courier New" w:hint="default"/>
+      </w:rPr>
+    </w:lvl>
+    <w:lvl w:ilvl="2" w:tplc="240A0005" w:tentative="1">
+      <w:start w:val="1"/>
+      <w:numFmt w:val="bullet"/>
+      <w:lvlText w:val=""/>
+      <w:lvlJc w:val="left"/>
+      <w:pPr>
+        <w:ind w:left="2880" w:hanging="360"/>
+      </w:pPr>
+      <w:rPr>
+        <w:rFonts w:ascii="Wingdings" w:hAnsi="Wingdings" w:hint="default"/>
+      </w:rPr>
+    </w:lvl>
+    <w:lvl w:ilvl="3" w:tplc="240A0001" w:tentative="1">
+      <w:start w:val="1"/>
+      <w:numFmt w:val="bullet"/>
+      <w:lvlText w:val=""/>
+      <w:lvlJc w:val="left"/>
+      <w:pPr>
+        <w:ind w:left="3600" w:hanging="360"/>
+      </w:pPr>
+      <w:rPr>
+        <w:rFonts w:ascii="Symbol" w:hAnsi="Symbol" w:hint="default"/>
+      </w:rPr>
+    </w:lvl>
+    <w:lvl w:ilvl="4" w:tplc="240A0003" w:tentative="1">
+      <w:start w:val="1"/>
+      <w:numFmt w:val="bullet"/>
+      <w:lvlText w:val="o"/>
+      <w:lvlJc w:val="left"/>
+      <w:pPr>
+        <w:ind w:left="4320" w:hanging="360"/>
+      </w:pPr>
+      <w:rPr>
+        <w:rFonts w:ascii="Courier New" w:hAnsi="Courier New" w:cs="Courier New" w:hint="default"/>
+      </w:rPr>
+    </w:lvl>
+    <w:lvl w:ilvl="5" w:tplc="240A0005" w:tentative="1">
+      <w:start w:val="1"/>
+      <w:numFmt w:val="bullet"/>
+      <w:lvlText w:val=""/>
+      <w:lvlJc w:val="left"/>
+      <w:pPr>
+        <w:ind w:left="5040" w:hanging="360"/>
+      </w:pPr>
+      <w:rPr>
+        <w:rFonts w:ascii="Wingdings" w:hAnsi="Wingdings" w:hint="default"/>
+      </w:rPr>
+    </w:lvl>
+    <w:lvl w:ilvl="6" w:tplc="240A0001" w:tentative="1">
+      <w:start w:val="1"/>
+      <w:numFmt w:val="bullet"/>
+      <w:lvlText w:val=""/>
+      <w:lvlJc w:val="left"/>
+      <w:pPr>
+        <w:ind w:left="5760" w:hanging="360"/>
+      </w:pPr>
+      <w:rPr>
+        <w:rFonts w:ascii="Symbol" w:hAnsi="Symbol" w:hint="default"/>
+      </w:rPr>
+    </w:lvl>
+    <w:lvl w:ilvl="7" w:tplc="240A0003" w:tentative="1">
+      <w:start w:val="1"/>
+      <w:numFmt w:val="bullet"/>
+      <w:lvlText w:val="o"/>
+      <w:lvlJc w:val="left"/>
+      <w:pPr>
+        <w:ind w:left="6480" w:hanging="360"/>
+      </w:pPr>
+      <w:rPr>
+        <w:rFonts w:ascii="Courier New" w:hAnsi="Courier New" w:cs="Courier New" w:hint="default"/>
+      </w:rPr>
+    </w:lvl>
+    <w:lvl w:ilvl="8" w:tplc="240A0005" w:tentative="1">
+      <w:start w:val="1"/>
+      <w:numFmt w:val="bullet"/>
+      <w:lvlText w:val=""/>
+      <w:lvlJc w:val="left"/>
+      <w:pPr>
+        <w:ind w:left="7200" w:hanging="360"/>
+      </w:pPr>
+      <w:rPr>
+        <w:rFonts w:ascii="Wingdings" w:hAnsi="Wingdings" w:hint="default"/>
+      </w:rPr>
+    </w:lvl>
+  </w:abstractNum>
+  <w:abstractNum w:abstractNumId="5" w15:restartNumberingAfterBreak="0">
     <w:nsid w:val="18A81C2C"/>
     <w:multiLevelType w:val="hybridMultilevel"/>
     <w:tmpl w:val="F4AAC71C"/>
@@ -9313,7 +10505,120 @@
       </w:rPr>
     </w:lvl>
   </w:abstractNum>
-  <w:abstractNum w:abstractNumId="5" w15:restartNumberingAfterBreak="0">
+  <w:abstractNum w:abstractNumId="6" w15:restartNumberingAfterBreak="0">
+    <w:nsid w:val="20702226"/>
+    <w:multiLevelType w:val="hybridMultilevel"/>
+    <w:tmpl w:val="A33837EE"/>
+    <w:lvl w:ilvl="0" w:tplc="240A000D">
+      <w:start w:val="1"/>
+      <w:numFmt w:val="bullet"/>
+      <w:lvlText w:val=""/>
+      <w:lvlJc w:val="left"/>
+      <w:pPr>
+        <w:ind w:left="2160" w:hanging="360"/>
+      </w:pPr>
+      <w:rPr>
+        <w:rFonts w:ascii="Wingdings" w:hAnsi="Wingdings" w:hint="default"/>
+      </w:rPr>
+    </w:lvl>
+    <w:lvl w:ilvl="1" w:tplc="240A0003" w:tentative="1">
+      <w:start w:val="1"/>
+      <w:numFmt w:val="bullet"/>
+      <w:lvlText w:val="o"/>
+      <w:lvlJc w:val="left"/>
+      <w:pPr>
+        <w:ind w:left="2880" w:hanging="360"/>
+      </w:pPr>
+      <w:rPr>
+        <w:rFonts w:ascii="Courier New" w:hAnsi="Courier New" w:cs="Courier New" w:hint="default"/>
+      </w:rPr>
+    </w:lvl>
+    <w:lvl w:ilvl="2" w:tplc="240A0005" w:tentative="1">
+      <w:start w:val="1"/>
+      <w:numFmt w:val="bullet"/>
+      <w:lvlText w:val=""/>
+      <w:lvlJc w:val="left"/>
+      <w:pPr>
+        <w:ind w:left="3600" w:hanging="360"/>
+      </w:pPr>
+      <w:rPr>
+        <w:rFonts w:ascii="Wingdings" w:hAnsi="Wingdings" w:hint="default"/>
+      </w:rPr>
+    </w:lvl>
+    <w:lvl w:ilvl="3" w:tplc="240A0001" w:tentative="1">
+      <w:start w:val="1"/>
+      <w:numFmt w:val="bullet"/>
+      <w:lvlText w:val=""/>
+      <w:lvlJc w:val="left"/>
+      <w:pPr>
+        <w:ind w:left="4320" w:hanging="360"/>
+      </w:pPr>
+      <w:rPr>
+        <w:rFonts w:ascii="Symbol" w:hAnsi="Symbol" w:hint="default"/>
+      </w:rPr>
+    </w:lvl>
+    <w:lvl w:ilvl="4" w:tplc="240A0003" w:tentative="1">
+      <w:start w:val="1"/>
+      <w:numFmt w:val="bullet"/>
+      <w:lvlText w:val="o"/>
+      <w:lvlJc w:val="left"/>
+      <w:pPr>
+        <w:ind w:left="5040" w:hanging="360"/>
+      </w:pPr>
+      <w:rPr>
+        <w:rFonts w:ascii="Courier New" w:hAnsi="Courier New" w:cs="Courier New" w:hint="default"/>
+      </w:rPr>
+    </w:lvl>
+    <w:lvl w:ilvl="5" w:tplc="240A0005" w:tentative="1">
+      <w:start w:val="1"/>
+      <w:numFmt w:val="bullet"/>
+      <w:lvlText w:val=""/>
+      <w:lvlJc w:val="left"/>
+      <w:pPr>
+        <w:ind w:left="5760" w:hanging="360"/>
+      </w:pPr>
+      <w:rPr>
+        <w:rFonts w:ascii="Wingdings" w:hAnsi="Wingdings" w:hint="default"/>
+      </w:rPr>
+    </w:lvl>
+    <w:lvl w:ilvl="6" w:tplc="240A0001" w:tentative="1">
+      <w:start w:val="1"/>
+      <w:numFmt w:val="bullet"/>
+      <w:lvlText w:val=""/>
+      <w:lvlJc w:val="left"/>
+      <w:pPr>
+        <w:ind w:left="6480" w:hanging="360"/>
+      </w:pPr>
+      <w:rPr>
+        <w:rFonts w:ascii="Symbol" w:hAnsi="Symbol" w:hint="default"/>
+      </w:rPr>
+    </w:lvl>
+    <w:lvl w:ilvl="7" w:tplc="240A0003" w:tentative="1">
+      <w:start w:val="1"/>
+      <w:numFmt w:val="bullet"/>
+      <w:lvlText w:val="o"/>
+      <w:lvlJc w:val="left"/>
+      <w:pPr>
+        <w:ind w:left="7200" w:hanging="360"/>
+      </w:pPr>
+      <w:rPr>
+        <w:rFonts w:ascii="Courier New" w:hAnsi="Courier New" w:cs="Courier New" w:hint="default"/>
+      </w:rPr>
+    </w:lvl>
+    <w:lvl w:ilvl="8" w:tplc="240A0005" w:tentative="1">
+      <w:start w:val="1"/>
+      <w:numFmt w:val="bullet"/>
+      <w:lvlText w:val=""/>
+      <w:lvlJc w:val="left"/>
+      <w:pPr>
+        <w:ind w:left="7920" w:hanging="360"/>
+      </w:pPr>
+      <w:rPr>
+        <w:rFonts w:ascii="Wingdings" w:hAnsi="Wingdings" w:hint="default"/>
+      </w:rPr>
+    </w:lvl>
+  </w:abstractNum>
+  <w:abstractNum w:abstractNumId="7" w15:restartNumberingAfterBreak="0">
     <w:nsid w:val="28AE629A"/>
     <w:multiLevelType w:val="hybridMultilevel"/>
     <w:tmpl w:val="E062A1E0"/>
@@ -9426,7 +10731,7 @@
       </w:rPr>
     </w:lvl>
   </w:abstractNum>
-  <w:abstractNum w:abstractNumId="6" w15:restartNumberingAfterBreak="0">
+  <w:abstractNum w:abstractNumId="8" w15:restartNumberingAfterBreak="0">
     <w:nsid w:val="28F86854"/>
     <w:multiLevelType w:val="multilevel"/>
     <w:tmpl w:val="79AAD592"/>
@@ -9539,7 +10844,124 @@
       </w:pPr>
     </w:lvl>
   </w:abstractNum>
-  <w:abstractNum w:abstractNumId="7" w15:restartNumberingAfterBreak="0">
+  <w:abstractNum w:abstractNumId="9" w15:restartNumberingAfterBreak="0">
+    <w:nsid w:val="46C702A3"/>
+    <w:multiLevelType w:val="multilevel"/>
+    <w:tmpl w:val="88C80852"/>
+    <w:lvl w:ilvl="0">
+      <w:start w:val="1"/>
+      <w:numFmt w:val="decimal"/>
+      <w:lvlText w:val="%1."/>
+      <w:lvlJc w:val="left"/>
+      <w:pPr>
+        <w:tabs>
+          <w:tab w:val="num" w:pos="720"/>
+        </w:tabs>
+        <w:ind w:left="720" w:hanging="360"/>
+      </w:pPr>
+    </w:lvl>
+    <w:lvl w:ilvl="1">
+      <w:start w:val="1"/>
+      <w:numFmt w:val="bullet"/>
+      <w:lvlText w:val="o"/>
+      <w:lvlJc w:val="left"/>
+      <w:pPr>
+        <w:tabs>
+          <w:tab w:val="num" w:pos="1440"/>
+        </w:tabs>
+        <w:ind w:left="1440" w:hanging="360"/>
+      </w:pPr>
+      <w:rPr>
+        <w:rFonts w:ascii="Courier New" w:hAnsi="Courier New" w:hint="default"/>
+        <w:sz w:val="20"/>
+      </w:rPr>
+    </w:lvl>
+    <w:lvl w:ilvl="2" w:tentative="1">
+      <w:start w:val="1"/>
+      <w:numFmt w:val="decimal"/>
+      <w:lvlText w:val="%3."/>
+      <w:lvlJc w:val="left"/>
+      <w:pPr>
+        <w:tabs>
+          <w:tab w:val="num" w:pos="2160"/>
+        </w:tabs>
+        <w:ind w:left="2160" w:hanging="360"/>
+      </w:pPr>
+    </w:lvl>
+    <w:lvl w:ilvl="3" w:tentative="1">
+      <w:start w:val="1"/>
+      <w:numFmt w:val="decimal"/>
+      <w:lvlText w:val="%4."/>
+      <w:lvlJc w:val="left"/>
+      <w:pPr>
+        <w:tabs>
+          <w:tab w:val="num" w:pos="2880"/>
+        </w:tabs>
+        <w:ind w:left="2880" w:hanging="360"/>
+      </w:pPr>
+    </w:lvl>
+    <w:lvl w:ilvl="4" w:tentative="1">
+      <w:start w:val="1"/>
+      <w:numFmt w:val="decimal"/>
+      <w:lvlText w:val="%5."/>
+      <w:lvlJc w:val="left"/>
+      <w:pPr>
+        <w:tabs>
+          <w:tab w:val="num" w:pos="3600"/>
+        </w:tabs>
+        <w:ind w:left="3600" w:hanging="360"/>
+      </w:pPr>
+    </w:lvl>
+    <w:lvl w:ilvl="5" w:tentative="1">
+      <w:start w:val="1"/>
+      <w:numFmt w:val="decimal"/>
+      <w:lvlText w:val="%6."/>
+      <w:lvlJc w:val="left"/>
+      <w:pPr>
+        <w:tabs>
+          <w:tab w:val="num" w:pos="4320"/>
+        </w:tabs>
+        <w:ind w:left="4320" w:hanging="360"/>
+      </w:pPr>
+    </w:lvl>
+    <w:lvl w:ilvl="6" w:tentative="1">
+      <w:start w:val="1"/>
+      <w:numFmt w:val="decimal"/>
+      <w:lvlText w:val="%7."/>
+      <w:lvlJc w:val="left"/>
+      <w:pPr>
+        <w:tabs>
+          <w:tab w:val="num" w:pos="5040"/>
+        </w:tabs>
+        <w:ind w:left="5040" w:hanging="360"/>
+      </w:pPr>
+    </w:lvl>
+    <w:lvl w:ilvl="7" w:tentative="1">
+      <w:start w:val="1"/>
+      <w:numFmt w:val="decimal"/>
+      <w:lvlText w:val="%8."/>
+      <w:lvlJc w:val="left"/>
+      <w:pPr>
+        <w:tabs>
+          <w:tab w:val="num" w:pos="5760"/>
+        </w:tabs>
+        <w:ind w:left="5760" w:hanging="360"/>
+      </w:pPr>
+    </w:lvl>
+    <w:lvl w:ilvl="8" w:tentative="1">
+      <w:start w:val="1"/>
+      <w:numFmt w:val="decimal"/>
+      <w:lvlText w:val="%9."/>
+      <w:lvlJc w:val="left"/>
+      <w:pPr>
+        <w:tabs>
+          <w:tab w:val="num" w:pos="6480"/>
+        </w:tabs>
+        <w:ind w:left="6480" w:hanging="360"/>
+      </w:pPr>
+    </w:lvl>
+  </w:abstractNum>
+  <w:abstractNum w:abstractNumId="10" w15:restartNumberingAfterBreak="0">
     <w:nsid w:val="543F42CD"/>
     <w:multiLevelType w:val="hybridMultilevel"/>
     <w:tmpl w:val="EAA09E18"/>
@@ -9652,7 +11074,7 @@
       </w:rPr>
     </w:lvl>
   </w:abstractNum>
-  <w:abstractNum w:abstractNumId="8" w15:restartNumberingAfterBreak="0">
+  <w:abstractNum w:abstractNumId="11" w15:restartNumberingAfterBreak="0">
     <w:nsid w:val="65082310"/>
     <w:multiLevelType w:val="hybridMultilevel"/>
     <w:tmpl w:val="BD8C25B8"/>
@@ -9864,7 +11286,7 @@
       </w:rPr>
     </w:lvl>
   </w:abstractNum>
-  <w:abstractNum w:abstractNumId="9" w15:restartNumberingAfterBreak="0">
+  <w:abstractNum w:abstractNumId="12" w15:restartNumberingAfterBreak="0">
     <w:nsid w:val="69744FE0"/>
     <w:multiLevelType w:val="hybridMultilevel"/>
     <w:tmpl w:val="01BC09AA"/>
@@ -9977,7 +11399,7 @@
       </w:rPr>
     </w:lvl>
   </w:abstractNum>
-  <w:abstractNum w:abstractNumId="10" w15:restartNumberingAfterBreak="0">
+  <w:abstractNum w:abstractNumId="13" w15:restartNumberingAfterBreak="0">
     <w:nsid w:val="72031FA3"/>
     <w:multiLevelType w:val="hybridMultilevel"/>
     <w:tmpl w:val="D7BA8F44"/>
@@ -10090,121 +11512,121 @@
       </w:rPr>
     </w:lvl>
   </w:abstractNum>
-  <w:abstractNum w:abstractNumId="11" w15:restartNumberingAfterBreak="0">
+  <w:abstractNum w:abstractNumId="14" w15:restartNumberingAfterBreak="0">
     <w:nsid w:val="78675C95"/>
     <w:multiLevelType w:val="hybridMultilevel"/>
-    <w:tmpl w:val="6302A4AA"/>
-    <w:lvl w:ilvl="0" w:tplc="240A0001">
+    <w:tmpl w:val="BC4A1694"/>
+    <w:lvl w:ilvl="0" w:tplc="240A0005">
+      <w:start w:val="1"/>
+      <w:numFmt w:val="bullet"/>
+      <w:lvlText w:val=""/>
+      <w:lvlJc w:val="left"/>
+      <w:pPr>
+        <w:ind w:left="720" w:hanging="360"/>
+      </w:pPr>
+      <w:rPr>
+        <w:rFonts w:ascii="Wingdings" w:hAnsi="Wingdings" w:hint="default"/>
+      </w:rPr>
+    </w:lvl>
+    <w:lvl w:ilvl="1" w:tplc="240A000D">
+      <w:start w:val="1"/>
+      <w:numFmt w:val="bullet"/>
+      <w:lvlText w:val=""/>
+      <w:lvlJc w:val="left"/>
+      <w:pPr>
+        <w:ind w:left="2160" w:hanging="360"/>
+      </w:pPr>
+      <w:rPr>
+        <w:rFonts w:ascii="Wingdings" w:hAnsi="Wingdings" w:hint="default"/>
+      </w:rPr>
+    </w:lvl>
+    <w:lvl w:ilvl="2" w:tplc="240A0005" w:tentative="1">
+      <w:start w:val="1"/>
+      <w:numFmt w:val="bullet"/>
+      <w:lvlText w:val=""/>
+      <w:lvlJc w:val="left"/>
+      <w:pPr>
+        <w:ind w:left="2160" w:hanging="360"/>
+      </w:pPr>
+      <w:rPr>
+        <w:rFonts w:ascii="Wingdings" w:hAnsi="Wingdings" w:hint="default"/>
+      </w:rPr>
+    </w:lvl>
+    <w:lvl w:ilvl="3" w:tplc="240A0001" w:tentative="1">
       <w:start w:val="1"/>
       <w:numFmt w:val="bullet"/>
       <w:lvlText w:val=""/>
       <w:lvlJc w:val="left"/>
       <w:pPr>
-        <w:ind w:left="720" w:hanging="360"/>
+        <w:ind w:left="2880" w:hanging="360"/>
       </w:pPr>
       <w:rPr>
         <w:rFonts w:ascii="Symbol" w:hAnsi="Symbol" w:hint="default"/>
       </w:rPr>
     </w:lvl>
-    <w:lvl w:ilvl="1" w:tplc="240A0003" w:tentative="1">
+    <w:lvl w:ilvl="4" w:tplc="240A0003" w:tentative="1">
       <w:start w:val="1"/>
       <w:numFmt w:val="bullet"/>
       <w:lvlText w:val="o"/>
       <w:lvlJc w:val="left"/>
       <w:pPr>
-        <w:ind w:left="1440" w:hanging="360"/>
+        <w:ind w:left="3600" w:hanging="360"/>
       </w:pPr>
       <w:rPr>
         <w:rFonts w:ascii="Courier New" w:hAnsi="Courier New" w:cs="Courier New" w:hint="default"/>
       </w:rPr>
     </w:lvl>
-    <w:lvl w:ilvl="2" w:tplc="240A0005" w:tentative="1">
+    <w:lvl w:ilvl="5" w:tplc="240A0005" w:tentative="1">
       <w:start w:val="1"/>
       <w:numFmt w:val="bullet"/>
       <w:lvlText w:val=""/>
       <w:lvlJc w:val="left"/>
       <w:pPr>
-        <w:ind w:left="2160" w:hanging="360"/>
+        <w:ind w:left="4320" w:hanging="360"/>
       </w:pPr>
       <w:rPr>
         <w:rFonts w:ascii="Wingdings" w:hAnsi="Wingdings" w:hint="default"/>
       </w:rPr>
     </w:lvl>
-    <w:lvl w:ilvl="3" w:tplc="240A0001" w:tentative="1">
+    <w:lvl w:ilvl="6" w:tplc="240A0001" w:tentative="1">
       <w:start w:val="1"/>
       <w:numFmt w:val="bullet"/>
       <w:lvlText w:val=""/>
       <w:lvlJc w:val="left"/>
       <w:pPr>
-        <w:ind w:left="2880" w:hanging="360"/>
+        <w:ind w:left="5040" w:hanging="360"/>
       </w:pPr>
       <w:rPr>
         <w:rFonts w:ascii="Symbol" w:hAnsi="Symbol" w:hint="default"/>
       </w:rPr>
     </w:lvl>
-    <w:lvl w:ilvl="4" w:tplc="240A0003" w:tentative="1">
+    <w:lvl w:ilvl="7" w:tplc="240A0003" w:tentative="1">
       <w:start w:val="1"/>
       <w:numFmt w:val="bullet"/>
       <w:lvlText w:val="o"/>
       <w:lvlJc w:val="left"/>
       <w:pPr>
-        <w:ind w:left="3600" w:hanging="360"/>
+        <w:ind w:left="5760" w:hanging="360"/>
       </w:pPr>
       <w:rPr>
         <w:rFonts w:ascii="Courier New" w:hAnsi="Courier New" w:cs="Courier New" w:hint="default"/>
       </w:rPr>
     </w:lvl>
-    <w:lvl w:ilvl="5" w:tplc="240A0005" w:tentative="1">
+    <w:lvl w:ilvl="8" w:tplc="240A0005" w:tentative="1">
       <w:start w:val="1"/>
       <w:numFmt w:val="bullet"/>
       <w:lvlText w:val=""/>
       <w:lvlJc w:val="left"/>
       <w:pPr>
-        <w:ind w:left="4320" w:hanging="360"/>
+        <w:ind w:left="6480" w:hanging="360"/>
       </w:pPr>
       <w:rPr>
         <w:rFonts w:ascii="Wingdings" w:hAnsi="Wingdings" w:hint="default"/>
       </w:rPr>
     </w:lvl>
-    <w:lvl w:ilvl="6" w:tplc="240A0001" w:tentative="1">
-      <w:start w:val="1"/>
-      <w:numFmt w:val="bullet"/>
-      <w:lvlText w:val=""/>
-      <w:lvlJc w:val="left"/>
-      <w:pPr>
-        <w:ind w:left="5040" w:hanging="360"/>
-      </w:pPr>
-      <w:rPr>
-        <w:rFonts w:ascii="Symbol" w:hAnsi="Symbol" w:hint="default"/>
-      </w:rPr>
-    </w:lvl>
-    <w:lvl w:ilvl="7" w:tplc="240A0003" w:tentative="1">
-      <w:start w:val="1"/>
-      <w:numFmt w:val="bullet"/>
-      <w:lvlText w:val="o"/>
-      <w:lvlJc w:val="left"/>
-      <w:pPr>
-        <w:ind w:left="5760" w:hanging="360"/>
-      </w:pPr>
-      <w:rPr>
-        <w:rFonts w:ascii="Courier New" w:hAnsi="Courier New" w:cs="Courier New" w:hint="default"/>
-      </w:rPr>
-    </w:lvl>
-    <w:lvl w:ilvl="8" w:tplc="240A0005" w:tentative="1">
-      <w:start w:val="1"/>
-      <w:numFmt w:val="bullet"/>
-      <w:lvlText w:val=""/>
-      <w:lvlJc w:val="left"/>
-      <w:pPr>
-        <w:ind w:left="6480" w:hanging="360"/>
-      </w:pPr>
-      <w:rPr>
-        <w:rFonts w:ascii="Wingdings" w:hAnsi="Wingdings" w:hint="default"/>
-      </w:rPr>
-    </w:lvl>
   </w:abstractNum>
   <w:num w:numId="1" w16cid:durableId="564681007">
-    <w:abstractNumId w:val="8"/>
+    <w:abstractNumId w:val="11"/>
   </w:num>
   <w:num w:numId="2" w16cid:durableId="1891964484">
     <w:abstractNumId w:val="1"/>
@@ -10216,28 +11638,37 @@
     <w:abstractNumId w:val="3"/>
   </w:num>
   <w:num w:numId="5" w16cid:durableId="2135705677">
-    <w:abstractNumId w:val="6"/>
+    <w:abstractNumId w:val="8"/>
   </w:num>
   <w:num w:numId="6" w16cid:durableId="1058089266">
-    <w:abstractNumId w:val="4"/>
+    <w:abstractNumId w:val="5"/>
   </w:num>
   <w:num w:numId="7" w16cid:durableId="1294408636">
-    <w:abstractNumId w:val="5"/>
+    <w:abstractNumId w:val="7"/>
   </w:num>
   <w:num w:numId="8" w16cid:durableId="1322540311">
-    <w:abstractNumId w:val="11"/>
+    <w:abstractNumId w:val="14"/>
   </w:num>
   <w:num w:numId="9" w16cid:durableId="1986012201">
-    <w:abstractNumId w:val="10"/>
+    <w:abstractNumId w:val="13"/>
   </w:num>
   <w:num w:numId="10" w16cid:durableId="1459570544">
-    <w:abstractNumId w:val="9"/>
+    <w:abstractNumId w:val="12"/>
   </w:num>
   <w:num w:numId="11" w16cid:durableId="1610627531">
-    <w:abstractNumId w:val="7"/>
+    <w:abstractNumId w:val="10"/>
   </w:num>
   <w:num w:numId="12" w16cid:durableId="710374701">
     <w:abstractNumId w:val="2"/>
+  </w:num>
+  <w:num w:numId="13" w16cid:durableId="1187911993">
+    <w:abstractNumId w:val="9"/>
+  </w:num>
+  <w:num w:numId="14" w16cid:durableId="1957711800">
+    <w:abstractNumId w:val="4"/>
+  </w:num>
+  <w:num w:numId="15" w16cid:durableId="952514807">
+    <w:abstractNumId w:val="6"/>
   </w:num>
 </w:numbering>
 </file>
@@ -10761,7 +12192,6 @@
   <w:style w:type="character" w:default="1" w:styleId="Fuentedeprrafopredeter">
     <w:name w:val="Default Paragraph Font"/>
     <w:uiPriority w:val="1"/>
-    <w:semiHidden/>
     <w:unhideWhenUsed/>
   </w:style>
   <w:style w:type="table" w:default="1" w:styleId="Tablanormal">
@@ -10945,6 +12375,17 @@
     <w:rPr>
       <w:rFonts w:ascii="Times New Roman" w:hAnsi="Times New Roman" w:cs="Times New Roman"/>
       <w:sz w:val="24"/>
+    </w:rPr>
+  </w:style>
+  <w:style w:type="character" w:styleId="Textoennegrita">
+    <w:name w:val="Strong"/>
+    <w:basedOn w:val="Fuentedeprrafopredeter"/>
+    <w:uiPriority w:val="22"/>
+    <w:qFormat/>
+    <w:rsid w:val="00F82774"/>
+    <w:rPr>
+      <w:b/>
+      <w:bCs/>
     </w:rPr>
   </w:style>
 </w:styles>

</xml_diff>